<commit_message>
update bao cao thuc tap
</commit_message>
<xml_diff>
--- a/Baocaothuctap.docx
+++ b/Baocaothuctap.docx
@@ -370,6 +370,7 @@
           <w:docPartUnique/>
         </w:docPartObj>
       </w:sdtPr>
+      <w:sdtEndPr/>
       <w:sdtContent>
         <w:p>
           <w:pPr>
@@ -8575,14 +8576,7 @@
           <w:sz w:val="28"/>
           <w:szCs w:val="28"/>
         </w:rPr>
-        <w:t>Parallel SIM</w:t>
-      </w:r>
-      <w:r>
-        <w:rPr>
-          <w:sz w:val="28"/>
-          <w:szCs w:val="28"/>
-        </w:rPr>
-        <w:t>D</w:t>
+        <w:t>Parallel SIMD</w:t>
       </w:r>
     </w:p>
     <w:p>
@@ -11126,49 +11120,136 @@
           <w:sz w:val="28"/>
           <w:szCs w:val="28"/>
         </w:rPr>
-        <w:t>triển</w:t>
-      </w:r>
-      <w:r>
-        <w:rPr>
-          <w:sz w:val="28"/>
-          <w:szCs w:val="28"/>
-        </w:rPr>
-        <w:t xml:space="preserve">: </w:t>
-      </w:r>
-      <w:r>
-        <w:rPr>
-          <w:sz w:val="28"/>
-          <w:szCs w:val="28"/>
-        </w:rPr>
-        <w:t>OpenMP do ARB (Architecture Review Board) một nhóm các nhà phát triển máy tính phát hành với tên API.</w:t>
-      </w:r>
-      <w:r>
-        <w:rPr>
+        <w:t xml:space="preserve">triển: OpenMP do ARB (Architecture Review Board) một nhóm các nhà phát triển máy tính phát hành với tên API. Phiên bản đầu tiên 1.0 dành cho </w:t>
+      </w:r>
+      <w:proofErr w:type="gramStart"/>
+      <w:r>
+        <w:rPr>
+          <w:sz w:val="28"/>
+          <w:szCs w:val="28"/>
+        </w:rPr>
+        <w:t>Fortran</w:t>
+      </w:r>
+      <w:proofErr w:type="gramEnd"/>
+      <w:r>
+        <w:rPr>
+          <w:sz w:val="28"/>
+          <w:szCs w:val="28"/>
+        </w:rPr>
+        <w:t xml:space="preserve"> được công bố vào tháng 10 năm 1997. Vào tháng 10 năm 1998 C/C </w:t>
+      </w:r>
+      <w:r>
+        <w:rPr>
+          <w:sz w:val="28"/>
+          <w:szCs w:val="28"/>
+          <w:vertAlign w:val="superscript"/>
+        </w:rPr>
+        <w:t>++</w:t>
+      </w:r>
+      <w:r>
+        <w:rPr>
+          <w:sz w:val="28"/>
+          <w:szCs w:val="28"/>
+        </w:rPr>
+        <w:t xml:space="preserve"> tích hợp thành chuẩn của mình. Phiên bản 2.0 được Fortran công bố vào năm 2000 và đến năm 2002 C/C</w:t>
+      </w:r>
+      <w:r>
+        <w:rPr>
+          <w:sz w:val="28"/>
+          <w:szCs w:val="28"/>
+          <w:vertAlign w:val="superscript"/>
+        </w:rPr>
+        <w:t>++</w:t>
+      </w:r>
+      <w:r>
+        <w:rPr>
+          <w:sz w:val="28"/>
+          <w:szCs w:val="28"/>
+        </w:rPr>
+        <w:t xml:space="preserve"> cũng tung ra phiên bản 2.0 của mình. Phiên bản 2.5 được cả </w:t>
+      </w:r>
+      <w:proofErr w:type="gramStart"/>
+      <w:r>
+        <w:rPr>
+          <w:sz w:val="28"/>
+          <w:szCs w:val="28"/>
+        </w:rPr>
+        <w:t>Fortran</w:t>
+      </w:r>
+      <w:proofErr w:type="gramEnd"/>
+      <w:r>
+        <w:rPr>
+          <w:sz w:val="28"/>
+          <w:szCs w:val="28"/>
+        </w:rPr>
+        <w:t xml:space="preserve"> và C/C </w:t>
+      </w:r>
+      <w:r>
+        <w:rPr>
+          <w:sz w:val="28"/>
+          <w:szCs w:val="28"/>
+          <w:vertAlign w:val="superscript"/>
+        </w:rPr>
+        <w:t>++</w:t>
+      </w:r>
+      <w:r>
+        <w:rPr>
+          <w:sz w:val="28"/>
+          <w:szCs w:val="28"/>
+        </w:rPr>
+        <w:t xml:space="preserve"> công bố vào năm 2005. </w:t>
+      </w:r>
+      <w:r>
+        <w:rPr>
+          <w:sz w:val="28"/>
+          <w:szCs w:val="28"/>
+        </w:rPr>
+        <w:t>Phiên bản 3.</w:t>
+      </w:r>
+      <w:r>
+        <w:rPr>
+          <w:sz w:val="28"/>
+          <w:szCs w:val="28"/>
+        </w:rPr>
+        <w:t>0 được công bố vào năm 2008 và nó là phiên bản hiện tại được tích hợp thêm nhiều tính năng mới.</w:t>
+      </w:r>
+    </w:p>
+    <w:p>
+      <w:pPr>
+        <w:pStyle w:val="ListParagraph"/>
+        <w:numPr>
+          <w:ilvl w:val="0"/>
+          <w:numId w:val="3"/>
+        </w:numPr>
+        <w:jc w:val="both"/>
+        <w:rPr>
+          <w:sz w:val="28"/>
+          <w:szCs w:val="28"/>
+        </w:rPr>
+      </w:pPr>
+      <w:bookmarkStart w:id="12" w:name="_TOC_250050"/>
+      <w:r>
+        <w:rPr>
+          <w:sz w:val="28"/>
+          <w:szCs w:val="28"/>
+        </w:rPr>
+        <w:t>Mục đích của</w:t>
+      </w:r>
+      <w:r>
+        <w:rPr>
+          <w:spacing w:val="-2"/>
           <w:sz w:val="28"/>
           <w:szCs w:val="28"/>
         </w:rPr>
         <w:t xml:space="preserve"> </w:t>
       </w:r>
-      <w:r>
-        <w:rPr>
-          <w:sz w:val="28"/>
-          <w:szCs w:val="28"/>
-        </w:rPr>
-        <w:t>Phiên bản đầu</w:t>
-      </w:r>
-      <w:r>
-        <w:rPr>
-          <w:sz w:val="28"/>
-          <w:szCs w:val="28"/>
-        </w:rPr>
-        <w:t xml:space="preserve"> tiên 1.</w:t>
-      </w:r>
-      <w:r>
-        <w:rPr>
-          <w:sz w:val="28"/>
-          <w:szCs w:val="28"/>
-        </w:rPr>
-        <w:t xml:space="preserve">0 dành cho </w:t>
+      <w:bookmarkEnd w:id="12"/>
+      <w:r>
+        <w:rPr>
+          <w:sz w:val="28"/>
+          <w:szCs w:val="28"/>
+        </w:rPr>
+        <w:t xml:space="preserve">OpenMP: OpenMP ra đời với mục tiêu cung cấp một chuẩn </w:t>
       </w:r>
       <w:proofErr w:type="gramStart"/>
       <w:r>
@@ -11176,7 +11257,7 @@
           <w:sz w:val="28"/>
           <w:szCs w:val="28"/>
         </w:rPr>
-        <w:t>Fortran</w:t>
+        <w:t>chung</w:t>
       </w:r>
       <w:proofErr w:type="gramEnd"/>
       <w:r>
@@ -11184,10 +11265,57 @@
           <w:sz w:val="28"/>
           <w:szCs w:val="28"/>
         </w:rPr>
-        <w:t xml:space="preserve"> được công bố vào tháng 10 năm 1997.</w:t>
-      </w:r>
-      <w:r>
-        <w:rPr>
+        <w:t xml:space="preserve"> cho rất nhiều kiến trúc và nền tảng phần cứng. Nó là thư viện </w:t>
+      </w:r>
+      <w:r>
+        <w:rPr>
+          <w:spacing w:val="-3"/>
+          <w:sz w:val="28"/>
+          <w:szCs w:val="28"/>
+        </w:rPr>
+        <w:t xml:space="preserve">mã </w:t>
+      </w:r>
+      <w:r>
+        <w:rPr>
+          <w:sz w:val="28"/>
+          <w:szCs w:val="28"/>
+        </w:rPr>
+        <w:t xml:space="preserve">nguồn </w:t>
+      </w:r>
+      <w:r>
+        <w:rPr>
+          <w:spacing w:val="-3"/>
+          <w:sz w:val="28"/>
+          <w:szCs w:val="28"/>
+        </w:rPr>
+        <w:t xml:space="preserve">mở </w:t>
+      </w:r>
+      <w:r>
+        <w:rPr>
+          <w:sz w:val="28"/>
+          <w:szCs w:val="28"/>
+        </w:rPr>
+        <w:t xml:space="preserve">cung </w:t>
+      </w:r>
+      <w:proofErr w:type="gramStart"/>
+      <w:r>
+        <w:rPr>
+          <w:sz w:val="28"/>
+          <w:szCs w:val="28"/>
+        </w:rPr>
+        <w:t>cấp  rất</w:t>
+      </w:r>
+      <w:proofErr w:type="gramEnd"/>
+      <w:r>
+        <w:rPr>
+          <w:sz w:val="28"/>
+          <w:szCs w:val="28"/>
+        </w:rPr>
+        <w:t xml:space="preserve"> nhiều các hàm, các chỉ thị giúp cho người lập trình linh động và dễ dàng phát triển ứng dụng song song của</w:t>
+      </w:r>
+      <w:r>
+        <w:rPr>
+          <w:spacing w:val="-1"/>
           <w:sz w:val="28"/>
           <w:szCs w:val="28"/>
         </w:rPr>
@@ -11198,124 +11326,45 @@
           <w:sz w:val="28"/>
           <w:szCs w:val="28"/>
         </w:rPr>
-        <w:t xml:space="preserve">Vào tháng 10 năm 1998 C/C </w:t>
-      </w:r>
-      <w:r>
-        <w:rPr>
-          <w:sz w:val="28"/>
-          <w:szCs w:val="28"/>
-          <w:vertAlign w:val="superscript"/>
-        </w:rPr>
-        <w:t>++</w:t>
-      </w:r>
-      <w:r>
-        <w:rPr>
-          <w:sz w:val="28"/>
-          <w:szCs w:val="28"/>
-        </w:rPr>
-        <w:t xml:space="preserve"> tích hợp thành chuẩn của mình.</w:t>
-      </w:r>
-      <w:r>
-        <w:rPr>
-          <w:sz w:val="28"/>
-          <w:szCs w:val="28"/>
-        </w:rPr>
-        <w:t xml:space="preserve"> Phiên bản 2.</w:t>
-      </w:r>
-      <w:r>
-        <w:rPr>
-          <w:sz w:val="28"/>
-          <w:szCs w:val="28"/>
-        </w:rPr>
-        <w:t>0 được Fortran công bố vào năm 2000 và đến năm 2002 C/C</w:t>
-      </w:r>
-      <w:r>
-        <w:rPr>
-          <w:sz w:val="28"/>
-          <w:szCs w:val="28"/>
-          <w:vertAlign w:val="superscript"/>
-        </w:rPr>
-        <w:t>++</w:t>
-      </w:r>
-      <w:r>
-        <w:rPr>
-          <w:sz w:val="28"/>
-          <w:szCs w:val="28"/>
-        </w:rPr>
-        <w:t xml:space="preserve"> cũng tung ra phiên bản 2.</w:t>
-      </w:r>
-      <w:r>
-        <w:rPr>
-          <w:sz w:val="28"/>
-          <w:szCs w:val="28"/>
-        </w:rPr>
-        <w:t>0 của mình.</w:t>
-      </w:r>
-      <w:r>
-        <w:rPr>
-          <w:sz w:val="28"/>
-          <w:szCs w:val="28"/>
-        </w:rPr>
-        <w:t xml:space="preserve"> Phiên bản 2.</w:t>
-      </w:r>
-      <w:r>
-        <w:rPr>
-          <w:sz w:val="28"/>
-          <w:szCs w:val="28"/>
-        </w:rPr>
-        <w:t xml:space="preserve">5 được cả </w:t>
-      </w:r>
-      <w:proofErr w:type="gramStart"/>
-      <w:r>
-        <w:rPr>
-          <w:sz w:val="28"/>
-          <w:szCs w:val="28"/>
-        </w:rPr>
-        <w:t>Fortran</w:t>
-      </w:r>
-      <w:proofErr w:type="gramEnd"/>
-      <w:r>
-        <w:rPr>
-          <w:sz w:val="28"/>
-          <w:szCs w:val="28"/>
-        </w:rPr>
-        <w:t xml:space="preserve"> và C/C </w:t>
-      </w:r>
-      <w:r>
-        <w:rPr>
-          <w:sz w:val="28"/>
-          <w:szCs w:val="28"/>
-          <w:vertAlign w:val="superscript"/>
-        </w:rPr>
-        <w:t>++</w:t>
-      </w:r>
-      <w:r>
-        <w:rPr>
-          <w:sz w:val="28"/>
-          <w:szCs w:val="28"/>
-        </w:rPr>
-        <w:t xml:space="preserve"> công bố vào năm 2005.</w:t>
-      </w:r>
-      <w:r>
-        <w:rPr>
+        <w:t>mình.</w:t>
+      </w:r>
+    </w:p>
+    <w:p>
+      <w:pPr>
+        <w:pStyle w:val="ListParagraph"/>
+        <w:numPr>
+          <w:ilvl w:val="0"/>
+          <w:numId w:val="3"/>
+        </w:numPr>
+        <w:jc w:val="both"/>
+        <w:rPr>
+          <w:sz w:val="28"/>
+          <w:szCs w:val="28"/>
+        </w:rPr>
+      </w:pPr>
+      <w:bookmarkStart w:id="13" w:name="_TOC_250049"/>
+      <w:r>
+        <w:rPr>
+          <w:sz w:val="28"/>
+          <w:szCs w:val="28"/>
+        </w:rPr>
+        <w:t>Mô hình lập trình song song trong</w:t>
+      </w:r>
+      <w:r>
+        <w:rPr>
+          <w:spacing w:val="-8"/>
           <w:sz w:val="28"/>
           <w:szCs w:val="28"/>
         </w:rPr>
         <w:t xml:space="preserve"> </w:t>
       </w:r>
-      <w:r>
-        <w:rPr>
-          <w:sz w:val="28"/>
-          <w:szCs w:val="28"/>
-        </w:rPr>
-        <w:t>Phiên bản 3.</w:t>
-      </w:r>
-      <w:r>
-        <w:rPr>
-          <w:sz w:val="28"/>
-          <w:szCs w:val="28"/>
-        </w:rPr>
-        <w:t>0 được công bố vào năm 2008 và nó là phiên bản hiện tại được tích hợp thêm nhiều tính năng mới.</w:t>
+      <w:bookmarkEnd w:id="13"/>
+      <w:r>
+        <w:rPr>
+          <w:sz w:val="28"/>
+          <w:szCs w:val="28"/>
+        </w:rPr>
+        <w:t>OpenMP.</w:t>
       </w:r>
     </w:p>
     <w:p>
@@ -11331,186 +11380,12 @@
           <w:szCs w:val="28"/>
         </w:rPr>
       </w:pPr>
-      <w:bookmarkStart w:id="12" w:name="_TOC_250050"/>
-      <w:r>
-        <w:rPr>
-          <w:sz w:val="28"/>
-          <w:szCs w:val="28"/>
-        </w:rPr>
-        <w:t>Mục đích của</w:t>
-      </w:r>
-      <w:r>
-        <w:rPr>
-          <w:spacing w:val="-2"/>
-          <w:sz w:val="28"/>
-          <w:szCs w:val="28"/>
-        </w:rPr>
-        <w:t xml:space="preserve"> </w:t>
-      </w:r>
-      <w:bookmarkEnd w:id="12"/>
-      <w:r>
-        <w:rPr>
-          <w:sz w:val="28"/>
-          <w:szCs w:val="28"/>
-        </w:rPr>
-        <w:t xml:space="preserve">OpenMP: </w:t>
-      </w:r>
-      <w:r>
-        <w:rPr>
-          <w:sz w:val="28"/>
-          <w:szCs w:val="28"/>
-        </w:rPr>
-        <w:t xml:space="preserve">OpenMP ra đời với mục tiêu cung cấp một chuẩn </w:t>
-      </w:r>
-      <w:proofErr w:type="gramStart"/>
-      <w:r>
-        <w:rPr>
-          <w:sz w:val="28"/>
-          <w:szCs w:val="28"/>
-        </w:rPr>
-        <w:t>chung</w:t>
-      </w:r>
-      <w:proofErr w:type="gramEnd"/>
-      <w:r>
-        <w:rPr>
-          <w:sz w:val="28"/>
-          <w:szCs w:val="28"/>
-        </w:rPr>
-        <w:t xml:space="preserve"> cho rất nhiều kiến trúc và nền tảng phần cứng. Nó là thư viện </w:t>
-      </w:r>
-      <w:r>
-        <w:rPr>
-          <w:spacing w:val="-3"/>
-          <w:sz w:val="28"/>
-          <w:szCs w:val="28"/>
-        </w:rPr>
-        <w:t xml:space="preserve">mã </w:t>
-      </w:r>
-      <w:r>
-        <w:rPr>
-          <w:sz w:val="28"/>
-          <w:szCs w:val="28"/>
-        </w:rPr>
-        <w:t xml:space="preserve">nguồn </w:t>
-      </w:r>
-      <w:r>
-        <w:rPr>
-          <w:spacing w:val="-3"/>
-          <w:sz w:val="28"/>
-          <w:szCs w:val="28"/>
-        </w:rPr>
-        <w:t xml:space="preserve">mở </w:t>
-      </w:r>
-      <w:r>
-        <w:rPr>
-          <w:sz w:val="28"/>
-          <w:szCs w:val="28"/>
-        </w:rPr>
-        <w:t xml:space="preserve">cung </w:t>
-      </w:r>
-      <w:proofErr w:type="gramStart"/>
-      <w:r>
-        <w:rPr>
-          <w:sz w:val="28"/>
-          <w:szCs w:val="28"/>
-        </w:rPr>
-        <w:t>cấp  rất</w:t>
-      </w:r>
-      <w:proofErr w:type="gramEnd"/>
-      <w:r>
-        <w:rPr>
-          <w:sz w:val="28"/>
-          <w:szCs w:val="28"/>
-        </w:rPr>
-        <w:t xml:space="preserve"> nhiều các hàm, các chỉ thị giúp cho người lập trình linh động và dễ dàng phát triển ứng dụng song song của</w:t>
-      </w:r>
-      <w:r>
-        <w:rPr>
-          <w:spacing w:val="-1"/>
-          <w:sz w:val="28"/>
-          <w:szCs w:val="28"/>
-        </w:rPr>
-        <w:t xml:space="preserve"> </w:t>
-      </w:r>
-      <w:r>
-        <w:rPr>
-          <w:sz w:val="28"/>
-          <w:szCs w:val="28"/>
-        </w:rPr>
-        <w:t>mình.</w:t>
-      </w:r>
-    </w:p>
-    <w:p>
-      <w:pPr>
-        <w:pStyle w:val="ListParagraph"/>
-        <w:numPr>
-          <w:ilvl w:val="0"/>
-          <w:numId w:val="3"/>
-        </w:numPr>
-        <w:jc w:val="both"/>
-        <w:rPr>
-          <w:sz w:val="28"/>
-          <w:szCs w:val="28"/>
-        </w:rPr>
-      </w:pPr>
-      <w:bookmarkStart w:id="13" w:name="_TOC_250049"/>
-      <w:r>
-        <w:rPr>
-          <w:sz w:val="28"/>
-          <w:szCs w:val="28"/>
-        </w:rPr>
-        <w:t>Mô hình lập trình song song trong</w:t>
-      </w:r>
-      <w:r>
-        <w:rPr>
-          <w:spacing w:val="-8"/>
-          <w:sz w:val="28"/>
-          <w:szCs w:val="28"/>
-        </w:rPr>
-        <w:t xml:space="preserve"> </w:t>
-      </w:r>
-      <w:bookmarkEnd w:id="13"/>
-      <w:r>
-        <w:rPr>
-          <w:sz w:val="28"/>
-          <w:szCs w:val="28"/>
-        </w:rPr>
-        <w:t>OpenMP.</w:t>
-      </w:r>
-    </w:p>
-    <w:p>
-      <w:pPr>
-        <w:pStyle w:val="ListParagraph"/>
-        <w:numPr>
-          <w:ilvl w:val="0"/>
-          <w:numId w:val="3"/>
-        </w:numPr>
-        <w:jc w:val="both"/>
-        <w:rPr>
-          <w:sz w:val="28"/>
-          <w:szCs w:val="28"/>
-        </w:rPr>
-      </w:pPr>
-      <w:r>
-        <w:rPr>
-          <w:sz w:val="28"/>
-          <w:szCs w:val="28"/>
-        </w:rPr>
-        <w:t>Mô hình sử dụng để lập trình trong OpenMP là m</w:t>
-      </w:r>
-      <w:r>
-        <w:rPr>
-          <w:sz w:val="28"/>
-          <w:szCs w:val="28"/>
-        </w:rPr>
-        <w:t xml:space="preserve">ô hình FORK – JOIN: </w:t>
-      </w:r>
-      <w:r>
-        <w:rPr>
-          <w:sz w:val="28"/>
-          <w:szCs w:val="28"/>
-        </w:rPr>
-        <w:t xml:space="preserve">Trong </w:t>
+      <w:r>
+        <w:rPr>
+          <w:sz w:val="28"/>
+          <w:szCs w:val="28"/>
+        </w:rPr>
+        <w:t xml:space="preserve">Mô hình sử dụng để lập trình trong OpenMP là mô hình FORK – JOIN: Trong </w:t>
       </w:r>
       <w:r>
         <w:rPr>
@@ -15230,10 +15105,7 @@
     <w:p>
       <w:pPr>
         <w:pStyle w:val="ListParagraph"/>
-        <w:numPr>
-          <w:ilvl w:val="0"/>
-          <w:numId w:val="3"/>
-        </w:numPr>
+        <w:ind w:left="1080"/>
         <w:jc w:val="both"/>
         <w:rPr>
           <w:i/>
@@ -15241,6 +15113,8 @@
           <w:szCs w:val="28"/>
         </w:rPr>
       </w:pPr>
+      <w:bookmarkStart w:id="18" w:name="_GoBack"/>
+      <w:bookmarkEnd w:id="18"/>
     </w:p>
     <w:p>
       <w:pPr>
@@ -16832,6 +16706,182 @@
           <w:sz w:val="28"/>
           <w:szCs w:val="28"/>
         </w:rPr>
+        <w:t xml:space="preserve"> có một luồng thực hiện đoạn mã cho bởi chỉ thị ORDERED. Nếu một vòng lặp chứa chỉ thị này thì nhất định nó phải chứa mệnh đề ORDERED.</w:t>
+      </w:r>
+    </w:p>
+    <w:p>
+      <w:pPr>
+        <w:pStyle w:val="ListParagraph"/>
+        <w:ind w:left="1080"/>
+        <w:jc w:val="both"/>
+        <w:rPr>
+          <w:sz w:val="28"/>
+          <w:szCs w:val="28"/>
+        </w:rPr>
+      </w:pPr>
+    </w:p>
+    <w:p>
+      <w:pPr>
+        <w:pStyle w:val="ListParagraph"/>
+        <w:numPr>
+          <w:ilvl w:val="0"/>
+          <w:numId w:val="3"/>
+        </w:numPr>
+        <w:jc w:val="both"/>
+        <w:rPr>
+          <w:sz w:val="28"/>
+          <w:szCs w:val="28"/>
+        </w:rPr>
+      </w:pPr>
+      <w:r>
+        <w:rPr>
+          <w:sz w:val="28"/>
+          <w:szCs w:val="28"/>
+        </w:rPr>
+        <w:t>Chỉ thị THREADPRIVATE</w:t>
+      </w:r>
+    </w:p>
+    <w:p>
+      <w:pPr>
+        <w:pStyle w:val="ListParagraph"/>
+        <w:rPr>
+          <w:sz w:val="28"/>
+          <w:szCs w:val="28"/>
+        </w:rPr>
+      </w:pPr>
+    </w:p>
+    <w:p>
+      <w:pPr>
+        <w:pStyle w:val="ListParagraph"/>
+        <w:numPr>
+          <w:ilvl w:val="0"/>
+          <w:numId w:val="3"/>
+        </w:numPr>
+        <w:jc w:val="both"/>
+        <w:rPr>
+          <w:sz w:val="28"/>
+          <w:szCs w:val="28"/>
+        </w:rPr>
+      </w:pPr>
+      <w:r>
+        <w:rPr>
+          <w:sz w:val="28"/>
+          <w:szCs w:val="28"/>
+        </w:rPr>
+        <w:t xml:space="preserve">Chỉ thị này dùng để tạo ra các biến có phạm </w:t>
+      </w:r>
+      <w:proofErr w:type="gramStart"/>
+      <w:r>
+        <w:rPr>
+          <w:sz w:val="28"/>
+          <w:szCs w:val="28"/>
+        </w:rPr>
+        <w:t>vi</w:t>
+      </w:r>
+      <w:proofErr w:type="gramEnd"/>
+      <w:r>
+        <w:rPr>
+          <w:sz w:val="28"/>
+          <w:szCs w:val="28"/>
+        </w:rPr>
+        <w:t xml:space="preserve"> toàn cục trong toàn bộ chương trình. Các biến được khai báo trong chỉ thị này sẽ được sử dụng ở nhiều vùng song song khác nhau trong chương trình. Khuôn dạng của chỉ thị được cho bởi:</w:t>
+      </w:r>
+    </w:p>
+    <w:p>
+      <w:pPr>
+        <w:pStyle w:val="ListParagraph"/>
+        <w:numPr>
+          <w:ilvl w:val="0"/>
+          <w:numId w:val="3"/>
+        </w:numPr>
+        <w:jc w:val="both"/>
+        <w:rPr>
+          <w:i/>
+          <w:sz w:val="28"/>
+          <w:szCs w:val="28"/>
+        </w:rPr>
+      </w:pPr>
+      <w:r>
+        <w:rPr>
+          <w:i/>
+          <w:sz w:val="28"/>
+          <w:szCs w:val="28"/>
+        </w:rPr>
+        <w:t>#pragma omp threadprivate(list)</w:t>
+      </w:r>
+    </w:p>
+    <w:p>
+      <w:pPr>
+        <w:pStyle w:val="ListParagraph"/>
+        <w:numPr>
+          <w:ilvl w:val="0"/>
+          <w:numId w:val="3"/>
+        </w:numPr>
+        <w:jc w:val="both"/>
+        <w:rPr>
+          <w:i/>
+          <w:sz w:val="28"/>
+          <w:szCs w:val="28"/>
+        </w:rPr>
+      </w:pPr>
+    </w:p>
+    <w:p>
+      <w:pPr>
+        <w:pStyle w:val="ListParagraph"/>
+        <w:numPr>
+          <w:ilvl w:val="0"/>
+          <w:numId w:val="3"/>
+        </w:numPr>
+        <w:jc w:val="both"/>
+        <w:rPr>
+          <w:sz w:val="28"/>
+          <w:szCs w:val="28"/>
+        </w:rPr>
+      </w:pPr>
+      <w:r>
+        <w:rPr>
+          <w:sz w:val="28"/>
+          <w:szCs w:val="28"/>
+        </w:rPr>
+        <w:t xml:space="preserve">Chỉ thị này phải xuất hiện trong phạm </w:t>
+      </w:r>
+      <w:proofErr w:type="gramStart"/>
+      <w:r>
+        <w:rPr>
+          <w:sz w:val="28"/>
+          <w:szCs w:val="28"/>
+        </w:rPr>
+        <w:t>vi</w:t>
+      </w:r>
+      <w:proofErr w:type="gramEnd"/>
+      <w:r>
+        <w:rPr>
+          <w:sz w:val="28"/>
+          <w:szCs w:val="28"/>
+        </w:rPr>
+        <w:t xml:space="preserve"> khai báo biến toàn </w:t>
+      </w:r>
+      <w:r>
+        <w:rPr>
+          <w:spacing w:val="3"/>
+          <w:sz w:val="28"/>
+          <w:szCs w:val="28"/>
+        </w:rPr>
+        <w:t xml:space="preserve">cục. </w:t>
+      </w:r>
+      <w:r>
+        <w:rPr>
+          <w:sz w:val="28"/>
+          <w:szCs w:val="28"/>
+        </w:rPr>
+        <w:t>Các luồng khi sử dụng các biến trong chỉ thị này sẽ tạo ra bản sao của các biến đó để tránh việc sử dụng của biến này ảnh hưởng tới biến</w:t>
+      </w:r>
+      <w:r>
+        <w:rPr>
+          <w:spacing w:val="-14"/>
+          <w:sz w:val="28"/>
+          <w:szCs w:val="28"/>
+        </w:rPr>
         <w:t xml:space="preserve"> </w:t>
       </w:r>
       <w:r>
@@ -16839,7 +16889,134 @@
           <w:sz w:val="28"/>
           <w:szCs w:val="28"/>
         </w:rPr>
-        <w:t>có một luồng thực hiện đoạn mã cho bởi chỉ thị ORDERED. Nếu một vòng lặp chứa chỉ thị này thì nhất định nó phải chứa mệnh đề ORDERED.</w:t>
+        <w:t>khác.</w:t>
+      </w:r>
+    </w:p>
+    <w:p>
+      <w:pPr>
+        <w:pStyle w:val="ListParagraph"/>
+        <w:numPr>
+          <w:ilvl w:val="0"/>
+          <w:numId w:val="3"/>
+        </w:numPr>
+        <w:jc w:val="both"/>
+        <w:rPr>
+          <w:sz w:val="28"/>
+          <w:szCs w:val="28"/>
+        </w:rPr>
+      </w:pPr>
+      <w:bookmarkStart w:id="19" w:name="_TOC_250041"/>
+      <w:r>
+        <w:rPr>
+          <w:sz w:val="28"/>
+          <w:szCs w:val="28"/>
+        </w:rPr>
+        <w:t>Các mệnh đề trong</w:t>
+      </w:r>
+      <w:r>
+        <w:rPr>
+          <w:spacing w:val="-5"/>
+          <w:sz w:val="28"/>
+          <w:szCs w:val="28"/>
+        </w:rPr>
+        <w:t xml:space="preserve"> </w:t>
+      </w:r>
+      <w:bookmarkEnd w:id="19"/>
+      <w:r>
+        <w:rPr>
+          <w:sz w:val="28"/>
+          <w:szCs w:val="28"/>
+        </w:rPr>
+        <w:t>OpenMP</w:t>
+      </w:r>
+    </w:p>
+    <w:p>
+      <w:pPr>
+        <w:pStyle w:val="ListParagraph"/>
+        <w:numPr>
+          <w:ilvl w:val="0"/>
+          <w:numId w:val="3"/>
+        </w:numPr>
+        <w:jc w:val="both"/>
+        <w:rPr>
+          <w:sz w:val="28"/>
+          <w:szCs w:val="28"/>
+        </w:rPr>
+      </w:pPr>
+      <w:r>
+        <w:rPr>
+          <w:sz w:val="28"/>
+          <w:szCs w:val="28"/>
+        </w:rPr>
+        <w:t xml:space="preserve">Do OpenMP lập trình trên máy tính chia sẻ bộ nhớ </w:t>
+      </w:r>
+      <w:proofErr w:type="gramStart"/>
+      <w:r>
+        <w:rPr>
+          <w:sz w:val="28"/>
+          <w:szCs w:val="28"/>
+        </w:rPr>
+        <w:t>chung</w:t>
+      </w:r>
+      <w:proofErr w:type="gramEnd"/>
+      <w:r>
+        <w:rPr>
+          <w:sz w:val="28"/>
+          <w:szCs w:val="28"/>
+        </w:rPr>
+        <w:t xml:space="preserve"> nên việc hiểu và sử dụng được phạm vi của các biến trong chương trình là rất quan trọng. OpenMP cung cấp một số mệnh đề giúp người lập trình dễ dàng thiết lập phạm </w:t>
+      </w:r>
+      <w:proofErr w:type="gramStart"/>
+      <w:r>
+        <w:rPr>
+          <w:sz w:val="28"/>
+          <w:szCs w:val="28"/>
+        </w:rPr>
+        <w:t>vi</w:t>
+      </w:r>
+      <w:proofErr w:type="gramEnd"/>
+      <w:r>
+        <w:rPr>
+          <w:sz w:val="28"/>
+          <w:szCs w:val="28"/>
+        </w:rPr>
+        <w:t xml:space="preserve"> các biến trong chương trình để phù hợp. Các mệnh đề bao</w:t>
+      </w:r>
+      <w:r>
+        <w:rPr>
+          <w:spacing w:val="-12"/>
+          <w:sz w:val="28"/>
+          <w:szCs w:val="28"/>
+        </w:rPr>
+        <w:t xml:space="preserve"> </w:t>
+      </w:r>
+      <w:r>
+        <w:rPr>
+          <w:sz w:val="28"/>
+          <w:szCs w:val="28"/>
+        </w:rPr>
+        <w:t>gồm:</w:t>
+      </w:r>
+    </w:p>
+    <w:p>
+      <w:pPr>
+        <w:pStyle w:val="ListParagraph"/>
+        <w:numPr>
+          <w:ilvl w:val="0"/>
+          <w:numId w:val="3"/>
+        </w:numPr>
+        <w:jc w:val="both"/>
+        <w:rPr>
+          <w:sz w:val="28"/>
+          <w:szCs w:val="28"/>
+        </w:rPr>
+      </w:pPr>
+      <w:r>
+        <w:rPr>
+          <w:sz w:val="28"/>
+          <w:szCs w:val="28"/>
+        </w:rPr>
+        <w:t>PRIVATE FIRSTPRIVATE LASTPRIVATE SHARED DEFAULT REDUCTION COPYIN</w:t>
       </w:r>
     </w:p>
     <w:p>
@@ -16866,333 +17043,23 @@
           <w:szCs w:val="28"/>
         </w:rPr>
       </w:pPr>
-      <w:r>
-        <w:rPr>
-          <w:sz w:val="28"/>
-          <w:szCs w:val="28"/>
-        </w:rPr>
-        <w:t>Chỉ thị THREADPRIVATE</w:t>
-      </w:r>
-    </w:p>
-    <w:p>
-      <w:pPr>
-        <w:pStyle w:val="ListParagraph"/>
-        <w:rPr>
-          <w:sz w:val="28"/>
-          <w:szCs w:val="28"/>
-        </w:rPr>
-      </w:pPr>
-    </w:p>
-    <w:p>
-      <w:pPr>
-        <w:pStyle w:val="ListParagraph"/>
-        <w:numPr>
-          <w:ilvl w:val="0"/>
-          <w:numId w:val="3"/>
-        </w:numPr>
-        <w:jc w:val="both"/>
-        <w:rPr>
-          <w:sz w:val="28"/>
-          <w:szCs w:val="28"/>
-        </w:rPr>
-      </w:pPr>
-      <w:r>
-        <w:rPr>
-          <w:sz w:val="28"/>
-          <w:szCs w:val="28"/>
-        </w:rPr>
-        <w:t xml:space="preserve">Chỉ thị này dùng để tạo ra các biến có phạm </w:t>
-      </w:r>
-      <w:proofErr w:type="gramStart"/>
-      <w:r>
-        <w:rPr>
-          <w:sz w:val="28"/>
-          <w:szCs w:val="28"/>
-        </w:rPr>
-        <w:t>vi</w:t>
-      </w:r>
-      <w:proofErr w:type="gramEnd"/>
-      <w:r>
-        <w:rPr>
-          <w:sz w:val="28"/>
-          <w:szCs w:val="28"/>
-        </w:rPr>
-        <w:t xml:space="preserve"> toàn cục trong toàn bộ chương trình. Các biến được khai báo trong chỉ thị này sẽ được sử dụng ở nhiều vùng song song khác nhau trong chương trình. Khuôn dạng của chỉ thị được cho bởi:</w:t>
-      </w:r>
-    </w:p>
-    <w:p>
-      <w:pPr>
-        <w:pStyle w:val="ListParagraph"/>
-        <w:numPr>
-          <w:ilvl w:val="0"/>
-          <w:numId w:val="3"/>
-        </w:numPr>
-        <w:jc w:val="both"/>
-        <w:rPr>
-          <w:i/>
-          <w:sz w:val="28"/>
-          <w:szCs w:val="28"/>
-        </w:rPr>
-      </w:pPr>
-      <w:r>
-        <w:rPr>
-          <w:i/>
-          <w:sz w:val="28"/>
-          <w:szCs w:val="28"/>
-        </w:rPr>
-        <w:t>#pragma omp threadprivate(list)</w:t>
-      </w:r>
-    </w:p>
-    <w:p>
-      <w:pPr>
-        <w:pStyle w:val="ListParagraph"/>
-        <w:numPr>
-          <w:ilvl w:val="0"/>
-          <w:numId w:val="3"/>
-        </w:numPr>
-        <w:jc w:val="both"/>
-        <w:rPr>
-          <w:i/>
-          <w:sz w:val="28"/>
-          <w:szCs w:val="28"/>
-        </w:rPr>
-      </w:pPr>
-    </w:p>
-    <w:p>
-      <w:pPr>
-        <w:pStyle w:val="ListParagraph"/>
-        <w:numPr>
-          <w:ilvl w:val="0"/>
-          <w:numId w:val="3"/>
-        </w:numPr>
-        <w:jc w:val="both"/>
-        <w:rPr>
-          <w:sz w:val="28"/>
-          <w:szCs w:val="28"/>
-        </w:rPr>
-      </w:pPr>
-      <w:r>
-        <w:rPr>
-          <w:sz w:val="28"/>
-          <w:szCs w:val="28"/>
-        </w:rPr>
-        <w:t xml:space="preserve">Chỉ thị này phải xuất hiện trong phạm </w:t>
-      </w:r>
-      <w:proofErr w:type="gramStart"/>
-      <w:r>
-        <w:rPr>
-          <w:sz w:val="28"/>
-          <w:szCs w:val="28"/>
-        </w:rPr>
-        <w:t>vi</w:t>
-      </w:r>
-      <w:proofErr w:type="gramEnd"/>
-      <w:r>
-        <w:rPr>
-          <w:sz w:val="28"/>
-          <w:szCs w:val="28"/>
-        </w:rPr>
-        <w:t xml:space="preserve"> khai báo biến toàn </w:t>
-      </w:r>
-      <w:r>
-        <w:rPr>
-          <w:spacing w:val="3"/>
-          <w:sz w:val="28"/>
-          <w:szCs w:val="28"/>
-        </w:rPr>
-        <w:t xml:space="preserve">cục. </w:t>
-      </w:r>
-      <w:r>
-        <w:rPr>
-          <w:sz w:val="28"/>
-          <w:szCs w:val="28"/>
-        </w:rPr>
-        <w:t>Các luồng khi sử dụng các biến trong chỉ thị này sẽ tạo ra bản sao của các biến đó để tránh việc sử dụng của biến này ảnh hưởng tới biến</w:t>
-      </w:r>
-      <w:r>
-        <w:rPr>
-          <w:spacing w:val="-14"/>
+      <w:bookmarkStart w:id="20" w:name="_TOC_250040"/>
+      <w:r>
+        <w:rPr>
+          <w:sz w:val="28"/>
+          <w:szCs w:val="28"/>
+        </w:rPr>
+        <w:t>Mệnh đề</w:t>
+      </w:r>
+      <w:r>
+        <w:rPr>
+          <w:spacing w:val="-2"/>
           <w:sz w:val="28"/>
           <w:szCs w:val="28"/>
         </w:rPr>
         <w:t xml:space="preserve"> </w:t>
       </w:r>
-      <w:r>
-        <w:rPr>
-          <w:sz w:val="28"/>
-          <w:szCs w:val="28"/>
-        </w:rPr>
-        <w:t>khác.</w:t>
-      </w:r>
-    </w:p>
-    <w:p>
-      <w:pPr>
-        <w:pStyle w:val="ListParagraph"/>
-        <w:numPr>
-          <w:ilvl w:val="0"/>
-          <w:numId w:val="3"/>
-        </w:numPr>
-        <w:jc w:val="both"/>
-        <w:rPr>
-          <w:sz w:val="28"/>
-          <w:szCs w:val="28"/>
-        </w:rPr>
-      </w:pPr>
-      <w:bookmarkStart w:id="18" w:name="_TOC_250041"/>
-      <w:r>
-        <w:rPr>
-          <w:sz w:val="28"/>
-          <w:szCs w:val="28"/>
-        </w:rPr>
-        <w:t>Các mệnh đề trong</w:t>
-      </w:r>
-      <w:r>
-        <w:rPr>
-          <w:spacing w:val="-5"/>
-          <w:sz w:val="28"/>
-          <w:szCs w:val="28"/>
-        </w:rPr>
-        <w:t xml:space="preserve"> </w:t>
-      </w:r>
-      <w:bookmarkEnd w:id="18"/>
-      <w:r>
-        <w:rPr>
-          <w:sz w:val="28"/>
-          <w:szCs w:val="28"/>
-        </w:rPr>
-        <w:t>OpenMP</w:t>
-      </w:r>
-    </w:p>
-    <w:p>
-      <w:pPr>
-        <w:pStyle w:val="ListParagraph"/>
-        <w:numPr>
-          <w:ilvl w:val="0"/>
-          <w:numId w:val="3"/>
-        </w:numPr>
-        <w:jc w:val="both"/>
-        <w:rPr>
-          <w:sz w:val="28"/>
-          <w:szCs w:val="28"/>
-        </w:rPr>
-      </w:pPr>
-      <w:r>
-        <w:rPr>
-          <w:sz w:val="28"/>
-          <w:szCs w:val="28"/>
-        </w:rPr>
-        <w:t xml:space="preserve">Do OpenMP lập trình trên máy tính chia sẻ bộ nhớ </w:t>
-      </w:r>
-      <w:proofErr w:type="gramStart"/>
-      <w:r>
-        <w:rPr>
-          <w:sz w:val="28"/>
-          <w:szCs w:val="28"/>
-        </w:rPr>
-        <w:t>chung</w:t>
-      </w:r>
-      <w:proofErr w:type="gramEnd"/>
-      <w:r>
-        <w:rPr>
-          <w:sz w:val="28"/>
-          <w:szCs w:val="28"/>
-        </w:rPr>
-        <w:t xml:space="preserve"> nên việc hiểu và sử dụng được phạm vi của các biến trong chương trình là rất quan trọng. OpenMP cung cấp một số mệnh đề giúp người lập trình dễ dàng thiết lập phạm </w:t>
-      </w:r>
-      <w:proofErr w:type="gramStart"/>
-      <w:r>
-        <w:rPr>
-          <w:sz w:val="28"/>
-          <w:szCs w:val="28"/>
-        </w:rPr>
-        <w:t>vi</w:t>
-      </w:r>
-      <w:proofErr w:type="gramEnd"/>
-      <w:r>
-        <w:rPr>
-          <w:sz w:val="28"/>
-          <w:szCs w:val="28"/>
-        </w:rPr>
-        <w:t xml:space="preserve"> các biến trong chương trình để phù hợp. Các mệnh đề bao</w:t>
-      </w:r>
-      <w:r>
-        <w:rPr>
-          <w:spacing w:val="-12"/>
-          <w:sz w:val="28"/>
-          <w:szCs w:val="28"/>
-        </w:rPr>
-        <w:t xml:space="preserve"> </w:t>
-      </w:r>
-      <w:r>
-        <w:rPr>
-          <w:sz w:val="28"/>
-          <w:szCs w:val="28"/>
-        </w:rPr>
-        <w:t>gồm:</w:t>
-      </w:r>
-    </w:p>
-    <w:p>
-      <w:pPr>
-        <w:pStyle w:val="ListParagraph"/>
-        <w:numPr>
-          <w:ilvl w:val="0"/>
-          <w:numId w:val="3"/>
-        </w:numPr>
-        <w:jc w:val="both"/>
-        <w:rPr>
-          <w:sz w:val="28"/>
-          <w:szCs w:val="28"/>
-        </w:rPr>
-      </w:pPr>
-      <w:r>
-        <w:rPr>
-          <w:sz w:val="28"/>
-          <w:szCs w:val="28"/>
-        </w:rPr>
-        <w:t>PRIVATE FIRSTPRIVATE LASTPRIVATE SHARED DEFAULT REDUCTION COPYIN</w:t>
-      </w:r>
-    </w:p>
-    <w:p>
-      <w:pPr>
-        <w:pStyle w:val="ListParagraph"/>
-        <w:ind w:left="1080"/>
-        <w:jc w:val="both"/>
-        <w:rPr>
-          <w:sz w:val="28"/>
-          <w:szCs w:val="28"/>
-        </w:rPr>
-      </w:pPr>
-    </w:p>
-    <w:p>
-      <w:pPr>
-        <w:pStyle w:val="ListParagraph"/>
-        <w:numPr>
-          <w:ilvl w:val="0"/>
-          <w:numId w:val="3"/>
-        </w:numPr>
-        <w:jc w:val="both"/>
-        <w:rPr>
-          <w:sz w:val="28"/>
-          <w:szCs w:val="28"/>
-        </w:rPr>
-      </w:pPr>
-      <w:bookmarkStart w:id="19" w:name="_TOC_250040"/>
-      <w:r>
-        <w:rPr>
-          <w:sz w:val="28"/>
-          <w:szCs w:val="28"/>
-        </w:rPr>
-        <w:t>Mệnh đề</w:t>
-      </w:r>
-      <w:r>
-        <w:rPr>
-          <w:spacing w:val="-2"/>
-          <w:sz w:val="28"/>
-          <w:szCs w:val="28"/>
-        </w:rPr>
-        <w:t xml:space="preserve"> </w:t>
-      </w:r>
-      <w:bookmarkEnd w:id="19"/>
+      <w:bookmarkEnd w:id="20"/>
       <w:r>
         <w:rPr>
           <w:sz w:val="28"/>
@@ -17227,14 +17094,80 @@
           <w:sz w:val="28"/>
           <w:szCs w:val="28"/>
         </w:rPr>
+        <w:t xml:space="preserve"> của luồng này sẽ không ảnh hưởng tới biến của luồng khác và ngược lại. Khuôn dạng của mệnh đề được cho bởi như sau:</w:t>
+      </w:r>
+    </w:p>
+    <w:p>
+      <w:pPr>
+        <w:pStyle w:val="ListParagraph"/>
+        <w:numPr>
+          <w:ilvl w:val="0"/>
+          <w:numId w:val="3"/>
+        </w:numPr>
+        <w:jc w:val="both"/>
+        <w:rPr>
+          <w:i/>
+          <w:sz w:val="28"/>
+          <w:szCs w:val="28"/>
+        </w:rPr>
+      </w:pPr>
+      <w:r>
+        <w:rPr>
+          <w:i/>
+          <w:sz w:val="28"/>
+          <w:szCs w:val="28"/>
+        </w:rPr>
+        <w:t>private (list)</w:t>
+      </w:r>
+    </w:p>
+    <w:p>
+      <w:pPr>
+        <w:pStyle w:val="ListParagraph"/>
+        <w:ind w:left="1080"/>
+        <w:jc w:val="both"/>
+        <w:rPr>
+          <w:i/>
+          <w:sz w:val="28"/>
+          <w:szCs w:val="28"/>
+        </w:rPr>
+      </w:pPr>
+    </w:p>
+    <w:p>
+      <w:pPr>
+        <w:pStyle w:val="ListParagraph"/>
+        <w:numPr>
+          <w:ilvl w:val="0"/>
+          <w:numId w:val="3"/>
+        </w:numPr>
+        <w:jc w:val="both"/>
+        <w:rPr>
+          <w:sz w:val="28"/>
+          <w:szCs w:val="28"/>
+        </w:rPr>
+      </w:pPr>
+      <w:bookmarkStart w:id="21" w:name="_TOC_250039"/>
+      <w:r>
+        <w:rPr>
+          <w:sz w:val="28"/>
+          <w:szCs w:val="28"/>
+        </w:rPr>
+        <w:t>Mệnh đề</w:t>
+      </w:r>
+      <w:r>
+        <w:rPr>
+          <w:spacing w:val="-2"/>
+          <w:sz w:val="28"/>
+          <w:szCs w:val="28"/>
+        </w:rPr>
         <w:t xml:space="preserve"> </w:t>
       </w:r>
-      <w:r>
-        <w:rPr>
-          <w:sz w:val="28"/>
-          <w:szCs w:val="28"/>
-        </w:rPr>
-        <w:t>của luồng này sẽ không ảnh hưởng tới biến của luồng khác và ngược lại. Khuôn dạng của mệnh đề được cho bởi như sau:</w:t>
+      <w:bookmarkEnd w:id="21"/>
+      <w:r>
+        <w:rPr>
+          <w:sz w:val="28"/>
+          <w:szCs w:val="28"/>
+        </w:rPr>
+        <w:t>FIRSTPRIVATE</w:t>
       </w:r>
     </w:p>
     <w:p>
@@ -17246,6 +17179,27 @@
         </w:numPr>
         <w:jc w:val="both"/>
         <w:rPr>
+          <w:sz w:val="28"/>
+          <w:szCs w:val="28"/>
+        </w:rPr>
+      </w:pPr>
+      <w:r>
+        <w:rPr>
+          <w:sz w:val="28"/>
+          <w:szCs w:val="28"/>
+        </w:rPr>
+        <w:t>Mệnh đề này cũng để khai báo danh sách các biến được sử dụng riêng cho mỗi luồng, danh sách các biến được khởi tạo một giá trị ban đầu. Khuôn dạng của mệnh đề được cho bởi như sau:</w:t>
+      </w:r>
+    </w:p>
+    <w:p>
+      <w:pPr>
+        <w:pStyle w:val="ListParagraph"/>
+        <w:numPr>
+          <w:ilvl w:val="0"/>
+          <w:numId w:val="3"/>
+        </w:numPr>
+        <w:jc w:val="both"/>
+        <w:rPr>
           <w:i/>
           <w:sz w:val="28"/>
           <w:szCs w:val="28"/>
@@ -17257,7 +17211,7 @@
           <w:sz w:val="28"/>
           <w:szCs w:val="28"/>
         </w:rPr>
-        <w:t>private (list)</w:t>
+        <w:t>fistprivate(list)</w:t>
       </w:r>
     </w:p>
     <w:p>
@@ -17285,7 +17239,7 @@
           <w:szCs w:val="28"/>
         </w:rPr>
       </w:pPr>
-      <w:bookmarkStart w:id="20" w:name="_TOC_250039"/>
+      <w:bookmarkStart w:id="22" w:name="_TOC_250038"/>
       <w:r>
         <w:rPr>
           <w:sz w:val="28"/>
@@ -17301,13 +17255,13 @@
         </w:rPr>
         <w:t xml:space="preserve"> </w:t>
       </w:r>
-      <w:bookmarkEnd w:id="20"/>
-      <w:r>
-        <w:rPr>
-          <w:sz w:val="28"/>
-          <w:szCs w:val="28"/>
-        </w:rPr>
-        <w:t>FIRSTPRIVATE</w:t>
+      <w:bookmarkEnd w:id="22"/>
+      <w:r>
+        <w:rPr>
+          <w:sz w:val="28"/>
+          <w:szCs w:val="28"/>
+        </w:rPr>
+        <w:t>LASTPRIVATE</w:t>
       </w:r>
     </w:p>
     <w:p>
@@ -17328,7 +17282,7 @@
           <w:sz w:val="28"/>
           <w:szCs w:val="28"/>
         </w:rPr>
-        <w:t>Mệnh đề này cũng để khai báo danh sách các biến được sử dụng riêng cho mỗi luồng, danh sách các biến được khởi tạo một giá trị ban đầu. Khuôn dạng của mệnh đề được cho bởi như sau:</w:t>
+        <w:t>Mệnh đề này cũng dùng để khai báo danh sách các biến sử dụng riêng cho mỗi luồng, tuy nhiên nó khác mệnh đề PRIVATE và FIRSTPRIVATE ở chỗ giá trị cuối cùng của biến được cập nhật là giá trị của biến trong luồng cuối cùng kết thúc công việc. Khuôn dạng của mệnh đề này được khai báo như sau:</w:t>
       </w:r>
     </w:p>
     <w:p>
@@ -17351,7 +17305,7 @@
           <w:sz w:val="28"/>
           <w:szCs w:val="28"/>
         </w:rPr>
-        <w:t>fistprivate(list)</w:t>
+        <w:t>lastprivate (list)</w:t>
       </w:r>
     </w:p>
     <w:p>
@@ -17379,7 +17333,7 @@
           <w:szCs w:val="28"/>
         </w:rPr>
       </w:pPr>
-      <w:bookmarkStart w:id="21" w:name="_TOC_250038"/>
+      <w:bookmarkStart w:id="23" w:name="_TOC_250037"/>
       <w:r>
         <w:rPr>
           <w:sz w:val="28"/>
@@ -17395,13 +17349,13 @@
         </w:rPr>
         <w:t xml:space="preserve"> </w:t>
       </w:r>
-      <w:bookmarkEnd w:id="21"/>
-      <w:r>
-        <w:rPr>
-          <w:sz w:val="28"/>
-          <w:szCs w:val="28"/>
-        </w:rPr>
-        <w:t>LASTPRIVATE</w:t>
+      <w:bookmarkEnd w:id="23"/>
+      <w:r>
+        <w:rPr>
+          <w:sz w:val="28"/>
+          <w:szCs w:val="28"/>
+        </w:rPr>
+        <w:t>SHARED</w:t>
       </w:r>
     </w:p>
     <w:p>
@@ -17422,7 +17376,68 @@
           <w:sz w:val="28"/>
           <w:szCs w:val="28"/>
         </w:rPr>
-        <w:t>Mệnh đề này cũng dùng để khai báo danh sách các biến sử dụng riêng cho mỗi luồng, tuy nhiên nó khác mệnh đề PRIVATE và FIRSTPRIVATE ở chỗ giá trị cuối cùng của biến được cập nhật là giá trị của biến trong luồng cuối cùng kết thúc công việc. Khuôn dạng của mệnh đề này được khai báo như sau:</w:t>
+        <w:t xml:space="preserve">Mệnh đề này dùng để khai báo danh sách các biến được chia </w:t>
+      </w:r>
+      <w:r>
+        <w:rPr>
+          <w:spacing w:val="3"/>
+          <w:sz w:val="28"/>
+          <w:szCs w:val="28"/>
+        </w:rPr>
+        <w:t xml:space="preserve">sẻ, </w:t>
+      </w:r>
+      <w:r>
+        <w:rPr>
+          <w:sz w:val="28"/>
+          <w:szCs w:val="28"/>
+        </w:rPr>
+        <w:t xml:space="preserve">dùng </w:t>
+      </w:r>
+      <w:proofErr w:type="gramStart"/>
+      <w:r>
+        <w:rPr>
+          <w:sz w:val="28"/>
+          <w:szCs w:val="28"/>
+        </w:rPr>
+        <w:t>chung</w:t>
+      </w:r>
+      <w:proofErr w:type="gramEnd"/>
+      <w:r>
+        <w:rPr>
+          <w:sz w:val="28"/>
+          <w:szCs w:val="28"/>
+        </w:rPr>
+        <w:t xml:space="preserve"> cho tất cả các luồng. Các biến chia sẻ có cùng vị trí bộ nhớ và các luồng sẽ đọc và ghi trên cùng vị trí ấy, sự thay đổi giá trị của biến của một luồng sẽ được các luồng khác biết đến, tuy nhiên vì các luồng cùng đọc và ghi lên cùng một địa chỉ cho nên có thể dẫn đến sai sót. Người lập trình phải phân bố công việc giữa các luồng sao cho hợp lý để tránh dẫn đến tình trạng sai </w:t>
+      </w:r>
+      <w:r>
+        <w:rPr>
+          <w:spacing w:val="3"/>
+          <w:sz w:val="28"/>
+          <w:szCs w:val="28"/>
+        </w:rPr>
+        <w:t xml:space="preserve">sót. </w:t>
+      </w:r>
+      <w:r>
+        <w:rPr>
+          <w:sz w:val="28"/>
+          <w:szCs w:val="28"/>
+        </w:rPr>
+        <w:t>Khuôn dạng của mệnh đề này được cho bởi như</w:t>
+      </w:r>
+      <w:r>
+        <w:rPr>
+          <w:spacing w:val="-8"/>
+          <w:sz w:val="28"/>
+          <w:szCs w:val="28"/>
+        </w:rPr>
+        <w:t xml:space="preserve"> </w:t>
+      </w:r>
+      <w:r>
+        <w:rPr>
+          <w:sz w:val="28"/>
+          <w:szCs w:val="28"/>
+        </w:rPr>
+        <w:t>sau:</w:t>
       </w:r>
     </w:p>
     <w:p>
@@ -17445,7 +17460,7 @@
           <w:sz w:val="28"/>
           <w:szCs w:val="28"/>
         </w:rPr>
-        <w:t>lastprivate (list)</w:t>
+        <w:t>shared (list)</w:t>
       </w:r>
     </w:p>
     <w:p>
@@ -17473,7 +17488,7 @@
           <w:szCs w:val="28"/>
         </w:rPr>
       </w:pPr>
-      <w:bookmarkStart w:id="22" w:name="_TOC_250037"/>
+      <w:bookmarkStart w:id="24" w:name="_TOC_250036"/>
       <w:r>
         <w:rPr>
           <w:sz w:val="28"/>
@@ -17489,14 +17504,23 @@
         </w:rPr>
         <w:t xml:space="preserve"> </w:t>
       </w:r>
-      <w:bookmarkEnd w:id="22"/>
-      <w:r>
-        <w:rPr>
-          <w:sz w:val="28"/>
-          <w:szCs w:val="28"/>
-        </w:rPr>
-        <w:t>SHARED</w:t>
-      </w:r>
+      <w:bookmarkEnd w:id="24"/>
+      <w:r>
+        <w:rPr>
+          <w:sz w:val="28"/>
+          <w:szCs w:val="28"/>
+        </w:rPr>
+        <w:t>DEFAULT</w:t>
+      </w:r>
+    </w:p>
+    <w:p>
+      <w:pPr>
+        <w:pStyle w:val="ListParagraph"/>
+        <w:rPr>
+          <w:sz w:val="28"/>
+          <w:szCs w:val="28"/>
+        </w:rPr>
+      </w:pPr>
     </w:p>
     <w:p>
       <w:pPr>
@@ -17516,22 +17540,7 @@
           <w:sz w:val="28"/>
           <w:szCs w:val="28"/>
         </w:rPr>
-        <w:t xml:space="preserve">Mệnh đề này dùng để khai báo danh sách các biến được chia </w:t>
-      </w:r>
-      <w:r>
-        <w:rPr>
-          <w:spacing w:val="3"/>
-          <w:sz w:val="28"/>
-          <w:szCs w:val="28"/>
-        </w:rPr>
-        <w:t xml:space="preserve">sẻ, </w:t>
-      </w:r>
-      <w:r>
-        <w:rPr>
-          <w:sz w:val="28"/>
-          <w:szCs w:val="28"/>
-        </w:rPr>
-        <w:t xml:space="preserve">dùng </w:t>
+        <w:t xml:space="preserve">Mệnh đề này cho phép người lập trình đưa ra phạm </w:t>
       </w:r>
       <w:proofErr w:type="gramStart"/>
       <w:r>
@@ -17539,7 +17548,7 @@
           <w:sz w:val="28"/>
           <w:szCs w:val="28"/>
         </w:rPr>
-        <w:t>chung</w:t>
+        <w:t>vi</w:t>
       </w:r>
       <w:proofErr w:type="gramEnd"/>
       <w:r>
@@ -17547,239 +17556,83 @@
           <w:sz w:val="28"/>
           <w:szCs w:val="28"/>
         </w:rPr>
-        <w:t xml:space="preserve"> cho tất cả các luồng. Các biến chia sẻ có cùng vị trí bộ nhớ và các luồng sẽ đọc và ghi trên cùng vị trí ấy, sự thay đổi giá trị của biến của một luồng sẽ được các luồng khác biết đến, tuy nhiên vì các luồng cùng đọc và ghi lên cùng một địa chỉ cho nên có thể dẫn đến sai sót. Người lập trình phải phân bố công việc giữa các luồng sao cho hợp lý để tránh dẫn đến tình trạng sai </w:t>
-      </w:r>
-      <w:r>
-        <w:rPr>
-          <w:spacing w:val="3"/>
-          <w:sz w:val="28"/>
-          <w:szCs w:val="28"/>
-        </w:rPr>
-        <w:t xml:space="preserve">sót. </w:t>
-      </w:r>
-      <w:r>
-        <w:rPr>
-          <w:sz w:val="28"/>
-          <w:szCs w:val="28"/>
-        </w:rPr>
-        <w:t>Khuôn dạng của mệnh đề này được cho bởi như</w:t>
-      </w:r>
-      <w:r>
-        <w:rPr>
-          <w:spacing w:val="-8"/>
+        <w:t xml:space="preserve"> PRIVATE, SHARED hoặc NONE cho tất cả các biến thuộc phạm vi của bất kỳ vùng song</w:t>
+      </w:r>
+      <w:r>
+        <w:rPr>
+          <w:sz w:val="28"/>
+          <w:szCs w:val="28"/>
+        </w:rPr>
+        <w:t xml:space="preserve"> song nào, và chỉ có mệnh đề DEFAULT mới được đưa ra trong cấu trúc song song. Khuôn dạng của mệnh đề này được khai báo như sau:</w:t>
+      </w:r>
+    </w:p>
+    <w:p>
+      <w:pPr>
+        <w:pStyle w:val="ListParagraph"/>
+        <w:numPr>
+          <w:ilvl w:val="0"/>
+          <w:numId w:val="3"/>
+        </w:numPr>
+        <w:jc w:val="both"/>
+        <w:rPr>
+          <w:i/>
+          <w:sz w:val="28"/>
+          <w:szCs w:val="28"/>
+        </w:rPr>
+      </w:pPr>
+      <w:r>
+        <w:rPr>
+          <w:i/>
+          <w:sz w:val="28"/>
+          <w:szCs w:val="28"/>
+        </w:rPr>
+        <w:t>default(shared | none)</w:t>
+      </w:r>
+    </w:p>
+    <w:p>
+      <w:pPr>
+        <w:pStyle w:val="ListParagraph"/>
+        <w:numPr>
+          <w:ilvl w:val="0"/>
+          <w:numId w:val="3"/>
+        </w:numPr>
+        <w:jc w:val="both"/>
+        <w:rPr>
+          <w:sz w:val="28"/>
+          <w:szCs w:val="28"/>
+        </w:rPr>
+      </w:pPr>
+    </w:p>
+    <w:p>
+      <w:pPr>
+        <w:pStyle w:val="ListParagraph"/>
+        <w:numPr>
+          <w:ilvl w:val="0"/>
+          <w:numId w:val="3"/>
+        </w:numPr>
+        <w:jc w:val="both"/>
+        <w:rPr>
+          <w:sz w:val="28"/>
+          <w:szCs w:val="28"/>
+        </w:rPr>
+      </w:pPr>
+      <w:bookmarkStart w:id="25" w:name="_TOC_250035"/>
+      <w:r>
+        <w:rPr>
+          <w:sz w:val="28"/>
+          <w:szCs w:val="28"/>
+        </w:rPr>
+        <w:t>Mệnh đề</w:t>
+      </w:r>
+      <w:r>
+        <w:rPr>
+          <w:spacing w:val="-2"/>
           <w:sz w:val="28"/>
           <w:szCs w:val="28"/>
         </w:rPr>
         <w:t xml:space="preserve"> </w:t>
       </w:r>
-      <w:r>
-        <w:rPr>
-          <w:sz w:val="28"/>
-          <w:szCs w:val="28"/>
-        </w:rPr>
-        <w:t>sau:</w:t>
-      </w:r>
-    </w:p>
-    <w:p>
-      <w:pPr>
-        <w:pStyle w:val="ListParagraph"/>
-        <w:numPr>
-          <w:ilvl w:val="0"/>
-          <w:numId w:val="3"/>
-        </w:numPr>
-        <w:jc w:val="both"/>
-        <w:rPr>
-          <w:i/>
-          <w:sz w:val="28"/>
-          <w:szCs w:val="28"/>
-        </w:rPr>
-      </w:pPr>
-      <w:r>
-        <w:rPr>
-          <w:i/>
-          <w:sz w:val="28"/>
-          <w:szCs w:val="28"/>
-        </w:rPr>
-        <w:t>shared (list)</w:t>
-      </w:r>
-    </w:p>
-    <w:p>
-      <w:pPr>
-        <w:pStyle w:val="ListParagraph"/>
-        <w:ind w:left="1080"/>
-        <w:jc w:val="both"/>
-        <w:rPr>
-          <w:i/>
-          <w:sz w:val="28"/>
-          <w:szCs w:val="28"/>
-        </w:rPr>
-      </w:pPr>
-    </w:p>
-    <w:p>
-      <w:pPr>
-        <w:pStyle w:val="ListParagraph"/>
-        <w:numPr>
-          <w:ilvl w:val="0"/>
-          <w:numId w:val="3"/>
-        </w:numPr>
-        <w:jc w:val="both"/>
-        <w:rPr>
-          <w:sz w:val="28"/>
-          <w:szCs w:val="28"/>
-        </w:rPr>
-      </w:pPr>
-      <w:bookmarkStart w:id="23" w:name="_TOC_250036"/>
-      <w:r>
-        <w:rPr>
-          <w:sz w:val="28"/>
-          <w:szCs w:val="28"/>
-        </w:rPr>
-        <w:t>Mệnh đề</w:t>
-      </w:r>
-      <w:r>
-        <w:rPr>
-          <w:spacing w:val="-2"/>
-          <w:sz w:val="28"/>
-          <w:szCs w:val="28"/>
-        </w:rPr>
-        <w:t xml:space="preserve"> </w:t>
-      </w:r>
-      <w:bookmarkEnd w:id="23"/>
-      <w:r>
-        <w:rPr>
-          <w:sz w:val="28"/>
-          <w:szCs w:val="28"/>
-        </w:rPr>
-        <w:t>DEFAULT</w:t>
-      </w:r>
-    </w:p>
-    <w:p>
-      <w:pPr>
-        <w:pStyle w:val="ListParagraph"/>
-        <w:rPr>
-          <w:sz w:val="28"/>
-          <w:szCs w:val="28"/>
-        </w:rPr>
-      </w:pPr>
-    </w:p>
-    <w:p>
-      <w:pPr>
-        <w:pStyle w:val="ListParagraph"/>
-        <w:numPr>
-          <w:ilvl w:val="0"/>
-          <w:numId w:val="3"/>
-        </w:numPr>
-        <w:jc w:val="both"/>
-        <w:rPr>
-          <w:sz w:val="28"/>
-          <w:szCs w:val="28"/>
-        </w:rPr>
-      </w:pPr>
-      <w:r>
-        <w:rPr>
-          <w:sz w:val="28"/>
-          <w:szCs w:val="28"/>
-        </w:rPr>
-        <w:t xml:space="preserve">Mệnh đề này cho phép người lập trình đưa ra phạm </w:t>
-      </w:r>
-      <w:proofErr w:type="gramStart"/>
-      <w:r>
-        <w:rPr>
-          <w:sz w:val="28"/>
-          <w:szCs w:val="28"/>
-        </w:rPr>
-        <w:t>vi</w:t>
-      </w:r>
-      <w:proofErr w:type="gramEnd"/>
-      <w:r>
-        <w:rPr>
-          <w:sz w:val="28"/>
-          <w:szCs w:val="28"/>
-        </w:rPr>
-        <w:t xml:space="preserve"> PRIVATE, SHARED hoặc NONE cho tất cả các biến thuộc phạm vi của bất kỳ vùng song</w:t>
-      </w:r>
-      <w:r>
-        <w:rPr>
-          <w:sz w:val="28"/>
-          <w:szCs w:val="28"/>
-        </w:rPr>
-        <w:t xml:space="preserve"> </w:t>
-      </w:r>
-      <w:r>
-        <w:rPr>
-          <w:sz w:val="28"/>
-          <w:szCs w:val="28"/>
-        </w:rPr>
-        <w:t>song nào, và chỉ có mệnh đề DEFAULT mới được đưa ra trong cấu trúc song song. Khuôn dạng của mệnh đề này được khai báo như sau:</w:t>
-      </w:r>
-    </w:p>
-    <w:p>
-      <w:pPr>
-        <w:pStyle w:val="ListParagraph"/>
-        <w:numPr>
-          <w:ilvl w:val="0"/>
-          <w:numId w:val="3"/>
-        </w:numPr>
-        <w:jc w:val="both"/>
-        <w:rPr>
-          <w:i/>
-          <w:sz w:val="28"/>
-          <w:szCs w:val="28"/>
-        </w:rPr>
-      </w:pPr>
-      <w:r>
-        <w:rPr>
-          <w:i/>
-          <w:sz w:val="28"/>
-          <w:szCs w:val="28"/>
-        </w:rPr>
-        <w:t>default(shared | none)</w:t>
-      </w:r>
-    </w:p>
-    <w:p>
-      <w:pPr>
-        <w:pStyle w:val="ListParagraph"/>
-        <w:numPr>
-          <w:ilvl w:val="0"/>
-          <w:numId w:val="3"/>
-        </w:numPr>
-        <w:jc w:val="both"/>
-        <w:rPr>
-          <w:sz w:val="28"/>
-          <w:szCs w:val="28"/>
-        </w:rPr>
-      </w:pPr>
-    </w:p>
-    <w:p>
-      <w:pPr>
-        <w:pStyle w:val="ListParagraph"/>
-        <w:numPr>
-          <w:ilvl w:val="0"/>
-          <w:numId w:val="3"/>
-        </w:numPr>
-        <w:jc w:val="both"/>
-        <w:rPr>
-          <w:sz w:val="28"/>
-          <w:szCs w:val="28"/>
-        </w:rPr>
-      </w:pPr>
-      <w:bookmarkStart w:id="24" w:name="_TOC_250035"/>
-      <w:r>
-        <w:rPr>
-          <w:sz w:val="28"/>
-          <w:szCs w:val="28"/>
-        </w:rPr>
-        <w:t>Mệnh đề</w:t>
-      </w:r>
-      <w:r>
-        <w:rPr>
-          <w:spacing w:val="-2"/>
-          <w:sz w:val="28"/>
-          <w:szCs w:val="28"/>
-        </w:rPr>
-        <w:t xml:space="preserve"> </w:t>
-      </w:r>
-      <w:bookmarkEnd w:id="24"/>
+      <w:bookmarkEnd w:id="25"/>
       <w:r>
         <w:rPr>
           <w:sz w:val="28"/>
@@ -18116,7 +17969,7 @@
           <w:szCs w:val="28"/>
         </w:rPr>
       </w:pPr>
-      <w:bookmarkStart w:id="25" w:name="_TOC_250034"/>
+      <w:bookmarkStart w:id="26" w:name="_TOC_250034"/>
       <w:r>
         <w:rPr>
           <w:sz w:val="28"/>
@@ -18132,7 +17985,7 @@
         </w:rPr>
         <w:t xml:space="preserve"> </w:t>
       </w:r>
-      <w:bookmarkEnd w:id="25"/>
+      <w:bookmarkEnd w:id="26"/>
       <w:r>
         <w:rPr>
           <w:sz w:val="28"/>
@@ -18834,8 +18687,8 @@
           <w:szCs w:val="28"/>
         </w:rPr>
       </w:pPr>
-      <w:bookmarkStart w:id="26" w:name="_TOC_250028"/>
-      <w:bookmarkEnd w:id="26"/>
+      <w:bookmarkStart w:id="27" w:name="_TOC_250028"/>
+      <w:bookmarkEnd w:id="27"/>
       <w:r>
         <w:rPr>
           <w:sz w:val="28"/>
@@ -19052,8 +18905,8 @@
           <w:szCs w:val="28"/>
         </w:rPr>
       </w:pPr>
-      <w:bookmarkStart w:id="27" w:name="_TOC_250026"/>
-      <w:bookmarkEnd w:id="27"/>
+      <w:bookmarkStart w:id="28" w:name="_TOC_250026"/>
+      <w:bookmarkEnd w:id="28"/>
       <w:r>
         <w:rPr>
           <w:sz w:val="28"/>
@@ -19872,7 +19725,21 @@
           <w:sz w:val="28"/>
           <w:szCs w:val="28"/>
         </w:rPr>
-        <w:t>Các biến môi trƣờng (Enviroment</w:t>
+        <w:t>Các biến môi</w:t>
+      </w:r>
+      <w:r>
+        <w:rPr>
+          <w:sz w:val="28"/>
+          <w:szCs w:val="28"/>
+        </w:rPr>
+        <w:t xml:space="preserve"> trường</w:t>
+      </w:r>
+      <w:r>
+        <w:rPr>
+          <w:sz w:val="28"/>
+          <w:szCs w:val="28"/>
+        </w:rPr>
+        <w:t xml:space="preserve"> (Enviroment</w:t>
       </w:r>
       <w:r>
         <w:rPr>
@@ -19940,8 +19807,8 @@
           <w:szCs w:val="28"/>
         </w:rPr>
       </w:pPr>
-      <w:bookmarkStart w:id="28" w:name="_TOC_250018"/>
-      <w:bookmarkEnd w:id="28"/>
+      <w:bookmarkStart w:id="29" w:name="_TOC_250018"/>
+      <w:bookmarkEnd w:id="29"/>
       <w:r>
         <w:rPr>
           <w:sz w:val="28"/>
@@ -20201,8 +20068,8 @@
           <w:szCs w:val="28"/>
         </w:rPr>
       </w:pPr>
-      <w:bookmarkStart w:id="29" w:name="_TOC_250017"/>
-      <w:bookmarkEnd w:id="29"/>
+      <w:bookmarkStart w:id="30" w:name="_TOC_250017"/>
+      <w:bookmarkEnd w:id="30"/>
       <w:r>
         <w:rPr>
           <w:sz w:val="28"/>
@@ -20360,21 +20227,7 @@
           <w:sz w:val="28"/>
           <w:szCs w:val="28"/>
         </w:rPr>
-        <w:t>Biến này dùng để thiết lập sự điều chỉnh động các luồng. Nó nhận hai giá trị TRUE hoặc FALSE, nếu biến này được thiết lập với giá trị TRUE tức là có</w:t>
-      </w:r>
-      <w:r>
-        <w:rPr>
-          <w:sz w:val="28"/>
-          <w:szCs w:val="28"/>
-        </w:rPr>
-        <w:t xml:space="preserve"> </w:t>
-      </w:r>
-      <w:r>
-        <w:rPr>
-          <w:sz w:val="28"/>
-          <w:szCs w:val="28"/>
-        </w:rPr>
-        <w:t>cho phép sự điều chỉnh động các luồng thực thi trong vùng song song, ngược lại không cho phép sự điều chỉnh động các luồng thực thi trong vùng song song.</w:t>
+        <w:t>Biến này dùng để thiết lập sự điều chỉnh động các luồng. Nó nhận hai giá trị TRUE hoặc FALSE, nếu biến này được thiết lập với giá trị TRUE tức là có cho phép sự điều chỉnh động các luồng thực thi trong vùng song song, ngược lại không cho phép sự điều chỉnh động các luồng thực thi trong vùng song song.</w:t>
       </w:r>
     </w:p>
     <w:p>
@@ -20860,7 +20713,6 @@
           <w:szCs w:val="28"/>
         </w:rPr>
       </w:pPr>
-      <w:bookmarkStart w:id="30" w:name="_GoBack"/>
       <w:r>
         <w:rPr>
           <w:b/>
@@ -20870,7 +20722,6 @@
         <w:t>Bài toán đổi tên định dạng 8 nghìn tấm ảnh từ “.jpg” sang “.png”</w:t>
       </w:r>
     </w:p>
-    <w:bookmarkEnd w:id="30"/>
     <w:p>
       <w:pPr>
         <w:pStyle w:val="ListParagraph"/>
@@ -25796,7 +25647,7 @@
             <w:bCs/>
             <w:noProof/>
           </w:rPr>
-          <w:t>31</w:t>
+          <w:t>28</w:t>
         </w:r>
         <w:r>
           <w:rPr>
@@ -28642,554 +28493,6 @@
 </w:styles>
 </file>
 
-<file path=word/glossary/document.xml><?xml version="1.0" encoding="utf-8"?>
-<w:glossaryDocument xmlns:wpc="http://schemas.microsoft.com/office/word/2010/wordprocessingCanvas" xmlns:cx="http://schemas.microsoft.com/office/drawing/2014/chartex" xmlns:cx1="http://schemas.microsoft.com/office/drawing/2015/9/8/chartex" xmlns:mc="http://schemas.openxmlformats.org/markup-compatibility/2006" xmlns:o="urn:schemas-microsoft-com:office:office" xmlns:r="http://schemas.openxmlformats.org/officeDocument/2006/relationships" xmlns:m="http://schemas.openxmlformats.org/officeDocument/2006/math" xmlns:v="urn:schemas-microsoft-com:vml" xmlns:wp14="http://schemas.microsoft.com/office/word/2010/wordprocessingDrawing" xmlns:wp="http://schemas.openxmlformats.org/drawingml/2006/wordprocessingDrawing" xmlns:w10="urn:schemas-microsoft-com:office:word" xmlns:w="http://schemas.openxmlformats.org/wordprocessingml/2006/main" xmlns:w14="http://schemas.microsoft.com/office/word/2010/wordml" xmlns:w15="http://schemas.microsoft.com/office/word/2012/wordml" xmlns:w16se="http://schemas.microsoft.com/office/word/2015/wordml/symex" xmlns:wpg="http://schemas.microsoft.com/office/word/2010/wordprocessingGroup" xmlns:wpi="http://schemas.microsoft.com/office/word/2010/wordprocessingInk" xmlns:wne="http://schemas.microsoft.com/office/word/2006/wordml" xmlns:wps="http://schemas.microsoft.com/office/word/2010/wordprocessingShape" mc:Ignorable="w14 w15 w16se wp14"/>
-</file>
-
-<file path=word/glossary/fontTable.xml><?xml version="1.0" encoding="utf-8"?>
-<w:fonts xmlns:mc="http://schemas.openxmlformats.org/markup-compatibility/2006" xmlns:r="http://schemas.openxmlformats.org/officeDocument/2006/relationships" xmlns:w="http://schemas.openxmlformats.org/wordprocessingml/2006/main" xmlns:w14="http://schemas.microsoft.com/office/word/2010/wordml" xmlns:w15="http://schemas.microsoft.com/office/word/2012/wordml" xmlns:w16se="http://schemas.microsoft.com/office/word/2015/wordml/symex" mc:Ignorable="w14 w15 w16se">
-  <w:font w:name="Times New Roman">
-    <w:panose1 w:val="02020603050405020304"/>
-    <w:charset w:val="00"/>
-    <w:family w:val="roman"/>
-    <w:pitch w:val="variable"/>
-    <w:sig w:usb0="E0002AFF" w:usb1="C0007843" w:usb2="00000009" w:usb3="00000000" w:csb0="000001FF" w:csb1="00000000"/>
-  </w:font>
-  <w:font w:name="Wingdings">
-    <w:panose1 w:val="05000000000000000000"/>
-    <w:charset w:val="02"/>
-    <w:family w:val="auto"/>
-    <w:pitch w:val="variable"/>
-    <w:sig w:usb0="00000000" w:usb1="10000000" w:usb2="00000000" w:usb3="00000000" w:csb0="80000000" w:csb1="00000000"/>
-  </w:font>
-  <w:font w:name="Symbol">
-    <w:panose1 w:val="05050102010706020507"/>
-    <w:charset w:val="02"/>
-    <w:family w:val="roman"/>
-    <w:pitch w:val="variable"/>
-    <w:sig w:usb0="00000000" w:usb1="10000000" w:usb2="00000000" w:usb3="00000000" w:csb0="80000000" w:csb1="00000000"/>
-  </w:font>
-  <w:font w:name="Courier New">
-    <w:panose1 w:val="02070309020205020404"/>
-    <w:charset w:val="00"/>
-    <w:family w:val="modern"/>
-    <w:pitch w:val="fixed"/>
-    <w:sig w:usb0="E0002EFF" w:usb1="C0007843" w:usb2="00000009" w:usb3="00000000" w:csb0="000001FF" w:csb1="00000000"/>
-  </w:font>
-  <w:font w:name="Calibri">
-    <w:panose1 w:val="020F0502020204030204"/>
-    <w:charset w:val="00"/>
-    <w:family w:val="swiss"/>
-    <w:pitch w:val="variable"/>
-    <w:sig w:usb0="E00002FF" w:usb1="4000ACFF" w:usb2="00000001" w:usb3="00000000" w:csb0="0000019F" w:csb1="00000000"/>
-  </w:font>
-  <w:font w:name="Consolas">
-    <w:panose1 w:val="020B0609020204030204"/>
-    <w:charset w:val="00"/>
-    <w:family w:val="modern"/>
-    <w:pitch w:val="fixed"/>
-    <w:sig w:usb0="E00006FF" w:usb1="0000FCFF" w:usb2="00000001" w:usb3="00000000" w:csb0="0000019F" w:csb1="00000000"/>
-  </w:font>
-  <w:font w:name="Calibri Light">
-    <w:panose1 w:val="020F0302020204030204"/>
-    <w:charset w:val="00"/>
-    <w:family w:val="swiss"/>
-    <w:pitch w:val="variable"/>
-    <w:sig w:usb0="A00002EF" w:usb1="4000207B" w:usb2="00000000" w:usb3="00000000" w:csb0="0000009F" w:csb1="00000000"/>
-  </w:font>
-</w:fonts>
-</file>
-
-<file path=word/glossary/settings.xml><?xml version="1.0" encoding="utf-8"?>
-<w:settings xmlns:mc="http://schemas.openxmlformats.org/markup-compatibility/2006" xmlns:o="urn:schemas-microsoft-com:office:office" xmlns:r="http://schemas.openxmlformats.org/officeDocument/2006/relationships" xmlns:m="http://schemas.openxmlformats.org/officeDocument/2006/math" xmlns:v="urn:schemas-microsoft-com:vml" xmlns:w10="urn:schemas-microsoft-com:office:word" xmlns:w="http://schemas.openxmlformats.org/wordprocessingml/2006/main" xmlns:w14="http://schemas.microsoft.com/office/word/2010/wordml" xmlns:w15="http://schemas.microsoft.com/office/word/2012/wordml" xmlns:w16se="http://schemas.microsoft.com/office/word/2015/wordml/symex" xmlns:sl="http://schemas.openxmlformats.org/schemaLibrary/2006/main" mc:Ignorable="w14 w15 w16se">
-  <w:view w:val="normal"/>
-  <w:defaultTabStop w:val="720"/>
-  <w:characterSpacingControl w:val="doNotCompress"/>
-  <w:compat>
-    <w:useFELayout/>
-    <w:compatSetting w:name="compatibilityMode" w:uri="http://schemas.microsoft.com/office/word" w:val="15"/>
-    <w:compatSetting w:name="overrideTableStyleFontSizeAndJustification" w:uri="http://schemas.microsoft.com/office/word" w:val="1"/>
-    <w:compatSetting w:name="enableOpenTypeFeatures" w:uri="http://schemas.microsoft.com/office/word" w:val="1"/>
-    <w:compatSetting w:name="doNotFlipMirrorIndents" w:uri="http://schemas.microsoft.com/office/word" w:val="1"/>
-    <w:compatSetting w:name="differentiateMultirowTableHeaders" w:uri="http://schemas.microsoft.com/office/word" w:val="1"/>
-  </w:compat>
-  <w:rsids>
-    <w:rsidRoot w:val="008910C4"/>
-    <w:rsid w:val="00126A48"/>
-    <w:rsid w:val="008910C4"/>
-  </w:rsids>
-  <m:mathPr>
-    <m:mathFont m:val="Cambria Math"/>
-    <m:brkBin m:val="before"/>
-    <m:brkBinSub m:val="--"/>
-    <m:smallFrac m:val="0"/>
-    <m:dispDef/>
-    <m:lMargin m:val="0"/>
-    <m:rMargin m:val="0"/>
-    <m:defJc m:val="centerGroup"/>
-    <m:wrapIndent m:val="1440"/>
-    <m:intLim m:val="subSup"/>
-    <m:naryLim m:val="undOvr"/>
-  </m:mathPr>
-  <w:themeFontLang w:val="en-US"/>
-  <w:clrSchemeMapping w:bg1="light1" w:t1="dark1" w:bg2="light2" w:t2="dark2" w:accent1="accent1" w:accent2="accent2" w:accent3="accent3" w:accent4="accent4" w:accent5="accent5" w:accent6="accent6" w:hyperlink="hyperlink" w:followedHyperlink="followedHyperlink"/>
-  <w:decimalSymbol w:val="."/>
-  <w:listSeparator w:val=","/>
-  <w15:chartTrackingRefBased/>
-</w:settings>
-</file>
-
-<file path=word/glossary/styles.xml><?xml version="1.0" encoding="utf-8"?>
-<w:styles xmlns:mc="http://schemas.openxmlformats.org/markup-compatibility/2006" xmlns:r="http://schemas.openxmlformats.org/officeDocument/2006/relationships" xmlns:w="http://schemas.openxmlformats.org/wordprocessingml/2006/main" xmlns:w14="http://schemas.microsoft.com/office/word/2010/wordml" xmlns:w15="http://schemas.microsoft.com/office/word/2012/wordml" xmlns:w16se="http://schemas.microsoft.com/office/word/2015/wordml/symex" mc:Ignorable="w14 w15 w16se">
-  <w:docDefaults>
-    <w:rPrDefault>
-      <w:rPr>
-        <w:rFonts w:asciiTheme="minorHAnsi" w:eastAsiaTheme="minorEastAsia" w:hAnsiTheme="minorHAnsi" w:cstheme="minorBidi"/>
-        <w:sz w:val="22"/>
-        <w:szCs w:val="22"/>
-        <w:lang w:val="en-US" w:eastAsia="en-US" w:bidi="ar-SA"/>
-      </w:rPr>
-    </w:rPrDefault>
-    <w:pPrDefault>
-      <w:pPr>
-        <w:spacing w:after="160" w:line="259" w:lineRule="auto"/>
-      </w:pPr>
-    </w:pPrDefault>
-  </w:docDefaults>
-  <w:latentStyles w:defLockedState="0" w:defUIPriority="99" w:defSemiHidden="0" w:defUnhideWhenUsed="0" w:defQFormat="0" w:count="371">
-    <w:lsdException w:name="Normal" w:uiPriority="0" w:qFormat="1"/>
-    <w:lsdException w:name="heading 1" w:uiPriority="9" w:qFormat="1"/>
-    <w:lsdException w:name="heading 2" w:semiHidden="1" w:uiPriority="9" w:unhideWhenUsed="1" w:qFormat="1"/>
-    <w:lsdException w:name="heading 3" w:semiHidden="1" w:uiPriority="9" w:unhideWhenUsed="1" w:qFormat="1"/>
-    <w:lsdException w:name="heading 4" w:semiHidden="1" w:uiPriority="9" w:unhideWhenUsed="1" w:qFormat="1"/>
-    <w:lsdException w:name="heading 5" w:semiHidden="1" w:uiPriority="9" w:unhideWhenUsed="1" w:qFormat="1"/>
-    <w:lsdException w:name="heading 6" w:semiHidden="1" w:uiPriority="9" w:unhideWhenUsed="1" w:qFormat="1"/>
-    <w:lsdException w:name="heading 7" w:semiHidden="1" w:uiPriority="9" w:unhideWhenUsed="1" w:qFormat="1"/>
-    <w:lsdException w:name="heading 8" w:semiHidden="1" w:uiPriority="9" w:unhideWhenUsed="1" w:qFormat="1"/>
-    <w:lsdException w:name="heading 9" w:semiHidden="1" w:uiPriority="9" w:unhideWhenUsed="1" w:qFormat="1"/>
-    <w:lsdException w:name="index 1" w:semiHidden="1" w:unhideWhenUsed="1"/>
-    <w:lsdException w:name="index 2" w:semiHidden="1" w:unhideWhenUsed="1"/>
-    <w:lsdException w:name="index 3" w:semiHidden="1" w:unhideWhenUsed="1"/>
-    <w:lsdException w:name="index 4" w:semiHidden="1" w:unhideWhenUsed="1"/>
-    <w:lsdException w:name="index 5" w:semiHidden="1" w:unhideWhenUsed="1"/>
-    <w:lsdException w:name="index 6" w:semiHidden="1" w:unhideWhenUsed="1"/>
-    <w:lsdException w:name="index 7" w:semiHidden="1" w:unhideWhenUsed="1"/>
-    <w:lsdException w:name="index 8" w:semiHidden="1" w:unhideWhenUsed="1"/>
-    <w:lsdException w:name="index 9" w:semiHidden="1" w:unhideWhenUsed="1"/>
-    <w:lsdException w:name="toc 1" w:semiHidden="1" w:uiPriority="39" w:unhideWhenUsed="1"/>
-    <w:lsdException w:name="toc 2" w:semiHidden="1" w:uiPriority="39" w:unhideWhenUsed="1"/>
-    <w:lsdException w:name="toc 3" w:semiHidden="1" w:uiPriority="39" w:unhideWhenUsed="1"/>
-    <w:lsdException w:name="toc 4" w:semiHidden="1" w:uiPriority="39" w:unhideWhenUsed="1"/>
-    <w:lsdException w:name="toc 5" w:semiHidden="1" w:uiPriority="39" w:unhideWhenUsed="1"/>
-    <w:lsdException w:name="toc 6" w:semiHidden="1" w:uiPriority="39" w:unhideWhenUsed="1"/>
-    <w:lsdException w:name="toc 7" w:semiHidden="1" w:uiPriority="39" w:unhideWhenUsed="1"/>
-    <w:lsdException w:name="toc 8" w:semiHidden="1" w:uiPriority="39" w:unhideWhenUsed="1"/>
-    <w:lsdException w:name="toc 9" w:semiHidden="1" w:uiPriority="39" w:unhideWhenUsed="1"/>
-    <w:lsdException w:name="Normal Indent" w:semiHidden="1" w:unhideWhenUsed="1"/>
-    <w:lsdException w:name="footnote text" w:semiHidden="1" w:unhideWhenUsed="1"/>
-    <w:lsdException w:name="annotation text" w:semiHidden="1" w:unhideWhenUsed="1"/>
-    <w:lsdException w:name="header" w:semiHidden="1" w:unhideWhenUsed="1"/>
-    <w:lsdException w:name="footer" w:semiHidden="1" w:unhideWhenUsed="1"/>
-    <w:lsdException w:name="index heading" w:semiHidden="1" w:unhideWhenUsed="1"/>
-    <w:lsdException w:name="caption" w:semiHidden="1" w:uiPriority="35" w:unhideWhenUsed="1" w:qFormat="1"/>
-    <w:lsdException w:name="table of figures" w:semiHidden="1" w:unhideWhenUsed="1"/>
-    <w:lsdException w:name="envelope address" w:semiHidden="1" w:unhideWhenUsed="1"/>
-    <w:lsdException w:name="envelope return" w:semiHidden="1" w:unhideWhenUsed="1"/>
-    <w:lsdException w:name="footnote reference" w:semiHidden="1" w:unhideWhenUsed="1"/>
-    <w:lsdException w:name="annotation reference" w:semiHidden="1" w:unhideWhenUsed="1"/>
-    <w:lsdException w:name="line number" w:semiHidden="1" w:unhideWhenUsed="1"/>
-    <w:lsdException w:name="page number" w:semiHidden="1" w:unhideWhenUsed="1"/>
-    <w:lsdException w:name="endnote reference" w:semiHidden="1" w:unhideWhenUsed="1"/>
-    <w:lsdException w:name="endnote text" w:semiHidden="1" w:unhideWhenUsed="1"/>
-    <w:lsdException w:name="table of authorities" w:semiHidden="1" w:unhideWhenUsed="1"/>
-    <w:lsdException w:name="macro" w:semiHidden="1" w:unhideWhenUsed="1"/>
-    <w:lsdException w:name="toa heading" w:semiHidden="1" w:unhideWhenUsed="1"/>
-    <w:lsdException w:name="List" w:semiHidden="1" w:unhideWhenUsed="1"/>
-    <w:lsdException w:name="List Bullet" w:semiHidden="1" w:unhideWhenUsed="1"/>
-    <w:lsdException w:name="List Number" w:semiHidden="1" w:unhideWhenUsed="1"/>
-    <w:lsdException w:name="List 2" w:semiHidden="1" w:unhideWhenUsed="1"/>
-    <w:lsdException w:name="List 3" w:semiHidden="1" w:unhideWhenUsed="1"/>
-    <w:lsdException w:name="List 4" w:semiHidden="1" w:unhideWhenUsed="1"/>
-    <w:lsdException w:name="List 5" w:semiHidden="1" w:unhideWhenUsed="1"/>
-    <w:lsdException w:name="List Bullet 2" w:semiHidden="1" w:unhideWhenUsed="1"/>
-    <w:lsdException w:name="List Bullet 3" w:semiHidden="1" w:unhideWhenUsed="1"/>
-    <w:lsdException w:name="List Bullet 4" w:semiHidden="1" w:unhideWhenUsed="1"/>
-    <w:lsdException w:name="List Bullet 5" w:semiHidden="1" w:unhideWhenUsed="1"/>
-    <w:lsdException w:name="List Number 2" w:semiHidden="1" w:unhideWhenUsed="1"/>
-    <w:lsdException w:name="List Number 3" w:semiHidden="1" w:unhideWhenUsed="1"/>
-    <w:lsdException w:name="List Number 4" w:semiHidden="1" w:unhideWhenUsed="1"/>
-    <w:lsdException w:name="List Number 5" w:semiHidden="1" w:unhideWhenUsed="1"/>
-    <w:lsdException w:name="Title" w:uiPriority="10" w:qFormat="1"/>
-    <w:lsdException w:name="Closing" w:semiHidden="1" w:unhideWhenUsed="1"/>
-    <w:lsdException w:name="Signature" w:semiHidden="1" w:unhideWhenUsed="1"/>
-    <w:lsdException w:name="Default Paragraph Font" w:semiHidden="1" w:uiPriority="1" w:unhideWhenUsed="1"/>
-    <w:lsdException w:name="Body Text" w:semiHidden="1" w:unhideWhenUsed="1"/>
-    <w:lsdException w:name="Body Text Indent" w:semiHidden="1" w:unhideWhenUsed="1"/>
-    <w:lsdException w:name="List Continue" w:semiHidden="1" w:unhideWhenUsed="1"/>
-    <w:lsdException w:name="List Continue 2" w:semiHidden="1" w:unhideWhenUsed="1"/>
-    <w:lsdException w:name="List Continue 3" w:semiHidden="1" w:unhideWhenUsed="1"/>
-    <w:lsdException w:name="List Continue 4" w:semiHidden="1" w:unhideWhenUsed="1"/>
-    <w:lsdException w:name="List Continue 5" w:semiHidden="1" w:unhideWhenUsed="1"/>
-    <w:lsdException w:name="Message Header" w:semiHidden="1" w:unhideWhenUsed="1"/>
-    <w:lsdException w:name="Subtitle" w:uiPriority="11" w:qFormat="1"/>
-    <w:lsdException w:name="Salutation" w:semiHidden="1" w:unhideWhenUsed="1"/>
-    <w:lsdException w:name="Date" w:semiHidden="1" w:unhideWhenUsed="1"/>
-    <w:lsdException w:name="Body Text First Indent" w:semiHidden="1" w:unhideWhenUsed="1"/>
-    <w:lsdException w:name="Body Text First Indent 2" w:semiHidden="1" w:unhideWhenUsed="1"/>
-    <w:lsdException w:name="Note Heading" w:semiHidden="1" w:unhideWhenUsed="1"/>
-    <w:lsdException w:name="Body Text 2" w:semiHidden="1" w:unhideWhenUsed="1"/>
-    <w:lsdException w:name="Body Text 3" w:semiHidden="1" w:unhideWhenUsed="1"/>
-    <w:lsdException w:name="Body Text Indent 2" w:semiHidden="1" w:unhideWhenUsed="1"/>
-    <w:lsdException w:name="Body Text Indent 3" w:semiHidden="1" w:unhideWhenUsed="1"/>
-    <w:lsdException w:name="Block Text" w:semiHidden="1" w:unhideWhenUsed="1"/>
-    <w:lsdException w:name="Hyperlink" w:semiHidden="1" w:unhideWhenUsed="1"/>
-    <w:lsdException w:name="FollowedHyperlink" w:semiHidden="1" w:unhideWhenUsed="1"/>
-    <w:lsdException w:name="Strong" w:uiPriority="22" w:qFormat="1"/>
-    <w:lsdException w:name="Emphasis" w:uiPriority="20" w:qFormat="1"/>
-    <w:lsdException w:name="Document Map" w:semiHidden="1" w:unhideWhenUsed="1"/>
-    <w:lsdException w:name="Plain Text" w:semiHidden="1" w:unhideWhenUsed="1"/>
-    <w:lsdException w:name="E-mail Signature" w:semiHidden="1" w:unhideWhenUsed="1"/>
-    <w:lsdException w:name="HTML Top of Form" w:semiHidden="1" w:unhideWhenUsed="1"/>
-    <w:lsdException w:name="HTML Bottom of Form" w:semiHidden="1" w:unhideWhenUsed="1"/>
-    <w:lsdException w:name="Normal (Web)" w:semiHidden="1" w:unhideWhenUsed="1"/>
-    <w:lsdException w:name="HTML Acronym" w:semiHidden="1" w:unhideWhenUsed="1"/>
-    <w:lsdException w:name="HTML Address" w:semiHidden="1" w:unhideWhenUsed="1"/>
-    <w:lsdException w:name="HTML Cite" w:semiHidden="1" w:unhideWhenUsed="1"/>
-    <w:lsdException w:name="HTML Code" w:semiHidden="1" w:unhideWhenUsed="1"/>
-    <w:lsdException w:name="HTML Definition" w:semiHidden="1" w:unhideWhenUsed="1"/>
-    <w:lsdException w:name="HTML Keyboard" w:semiHidden="1" w:unhideWhenUsed="1"/>
-    <w:lsdException w:name="HTML Preformatted" w:semiHidden="1" w:unhideWhenUsed="1"/>
-    <w:lsdException w:name="HTML Sample" w:semiHidden="1" w:unhideWhenUsed="1"/>
-    <w:lsdException w:name="HTML Typewriter" w:semiHidden="1" w:unhideWhenUsed="1"/>
-    <w:lsdException w:name="HTML Variable" w:semiHidden="1" w:unhideWhenUsed="1"/>
-    <w:lsdException w:name="Normal Table" w:semiHidden="1" w:unhideWhenUsed="1"/>
-    <w:lsdException w:name="annotation subject" w:semiHidden="1" w:unhideWhenUsed="1"/>
-    <w:lsdException w:name="No List" w:semiHidden="1" w:unhideWhenUsed="1"/>
-    <w:lsdException w:name="Outline List 1" w:semiHidden="1" w:unhideWhenUsed="1"/>
-    <w:lsdException w:name="Outline List 2" w:semiHidden="1" w:unhideWhenUsed="1"/>
-    <w:lsdException w:name="Outline List 3" w:semiHidden="1" w:unhideWhenUsed="1"/>
-    <w:lsdException w:name="Table Simple 1" w:semiHidden="1" w:unhideWhenUsed="1"/>
-    <w:lsdException w:name="Table Simple 2" w:semiHidden="1" w:unhideWhenUsed="1"/>
-    <w:lsdException w:name="Table Simple 3" w:semiHidden="1" w:unhideWhenUsed="1"/>
-    <w:lsdException w:name="Table Classic 1" w:semiHidden="1" w:unhideWhenUsed="1"/>
-    <w:lsdException w:name="Table Classic 2" w:semiHidden="1" w:unhideWhenUsed="1"/>
-    <w:lsdException w:name="Table Classic 3" w:semiHidden="1" w:unhideWhenUsed="1"/>
-    <w:lsdException w:name="Table Classic 4" w:semiHidden="1" w:unhideWhenUsed="1"/>
-    <w:lsdException w:name="Table Colorful 1" w:semiHidden="1" w:unhideWhenUsed="1"/>
-    <w:lsdException w:name="Table Colorful 2" w:semiHidden="1" w:unhideWhenUsed="1"/>
-    <w:lsdException w:name="Table Colorful 3" w:semiHidden="1" w:unhideWhenUsed="1"/>
-    <w:lsdException w:name="Table Columns 1" w:semiHidden="1" w:unhideWhenUsed="1"/>
-    <w:lsdException w:name="Table Columns 2" w:semiHidden="1" w:unhideWhenUsed="1"/>
-    <w:lsdException w:name="Table Columns 3" w:semiHidden="1" w:unhideWhenUsed="1"/>
-    <w:lsdException w:name="Table Columns 4" w:semiHidden="1" w:unhideWhenUsed="1"/>
-    <w:lsdException w:name="Table Columns 5" w:semiHidden="1" w:unhideWhenUsed="1"/>
-    <w:lsdException w:name="Table Grid 1" w:semiHidden="1" w:unhideWhenUsed="1"/>
-    <w:lsdException w:name="Table Grid 2" w:semiHidden="1" w:unhideWhenUsed="1"/>
-    <w:lsdException w:name="Table Grid 3" w:semiHidden="1" w:unhideWhenUsed="1"/>
-    <w:lsdException w:name="Table Grid 4" w:semiHidden="1" w:unhideWhenUsed="1"/>
-    <w:lsdException w:name="Table Grid 5" w:semiHidden="1" w:unhideWhenUsed="1"/>
-    <w:lsdException w:name="Table Grid 6" w:semiHidden="1" w:unhideWhenUsed="1"/>
-    <w:lsdException w:name="Table Grid 7" w:semiHidden="1" w:unhideWhenUsed="1"/>
-    <w:lsdException w:name="Table Grid 8" w:semiHidden="1" w:unhideWhenUsed="1"/>
-    <w:lsdException w:name="Table List 1" w:semiHidden="1" w:unhideWhenUsed="1"/>
-    <w:lsdException w:name="Table List 2" w:semiHidden="1" w:unhideWhenUsed="1"/>
-    <w:lsdException w:name="Table List 3" w:semiHidden="1" w:unhideWhenUsed="1"/>
-    <w:lsdException w:name="Table List 4" w:semiHidden="1" w:unhideWhenUsed="1"/>
-    <w:lsdException w:name="Table List 5" w:semiHidden="1" w:unhideWhenUsed="1"/>
-    <w:lsdException w:name="Table List 6" w:semiHidden="1" w:unhideWhenUsed="1"/>
-    <w:lsdException w:name="Table List 7" w:semiHidden="1" w:unhideWhenUsed="1"/>
-    <w:lsdException w:name="Table List 8" w:semiHidden="1" w:unhideWhenUsed="1"/>
-    <w:lsdException w:name="Table 3D effects 1" w:semiHidden="1" w:unhideWhenUsed="1"/>
-    <w:lsdException w:name="Table 3D effects 2" w:semiHidden="1" w:unhideWhenUsed="1"/>
-    <w:lsdException w:name="Table 3D effects 3" w:semiHidden="1" w:unhideWhenUsed="1"/>
-    <w:lsdException w:name="Table Contemporary" w:semiHidden="1" w:unhideWhenUsed="1"/>
-    <w:lsdException w:name="Table Elegant" w:semiHidden="1" w:unhideWhenUsed="1"/>
-    <w:lsdException w:name="Table Professional" w:semiHidden="1" w:unhideWhenUsed="1"/>
-    <w:lsdException w:name="Table Subtle 1" w:semiHidden="1" w:unhideWhenUsed="1"/>
-    <w:lsdException w:name="Table Subtle 2" w:semiHidden="1" w:unhideWhenUsed="1"/>
-    <w:lsdException w:name="Table Web 1" w:semiHidden="1" w:unhideWhenUsed="1"/>
-    <w:lsdException w:name="Table Web 2" w:semiHidden="1" w:unhideWhenUsed="1"/>
-    <w:lsdException w:name="Table Web 3" w:semiHidden="1" w:unhideWhenUsed="1"/>
-    <w:lsdException w:name="Balloon Text" w:semiHidden="1" w:unhideWhenUsed="1"/>
-    <w:lsdException w:name="Table Grid" w:uiPriority="39"/>
-    <w:lsdException w:name="Table Theme" w:semiHidden="1" w:unhideWhenUsed="1"/>
-    <w:lsdException w:name="Placeholder Text" w:semiHidden="1"/>
-    <w:lsdException w:name="No Spacing" w:uiPriority="1" w:qFormat="1"/>
-    <w:lsdException w:name="Light Shading" w:uiPriority="60"/>
-    <w:lsdException w:name="Light List" w:uiPriority="61"/>
-    <w:lsdException w:name="Light Grid" w:uiPriority="62"/>
-    <w:lsdException w:name="Medium Shading 1" w:uiPriority="63"/>
-    <w:lsdException w:name="Medium Shading 2" w:uiPriority="64"/>
-    <w:lsdException w:name="Medium List 1" w:uiPriority="65"/>
-    <w:lsdException w:name="Medium List 2" w:uiPriority="66"/>
-    <w:lsdException w:name="Medium Grid 1" w:uiPriority="67"/>
-    <w:lsdException w:name="Medium Grid 2" w:uiPriority="68"/>
-    <w:lsdException w:name="Medium Grid 3" w:uiPriority="69"/>
-    <w:lsdException w:name="Dark List" w:uiPriority="70"/>
-    <w:lsdException w:name="Colorful Shading" w:uiPriority="71"/>
-    <w:lsdException w:name="Colorful List" w:uiPriority="72"/>
-    <w:lsdException w:name="Colorful Grid" w:uiPriority="73"/>
-    <w:lsdException w:name="Light Shading Accent 1" w:uiPriority="60"/>
-    <w:lsdException w:name="Light List Accent 1" w:uiPriority="61"/>
-    <w:lsdException w:name="Light Grid Accent 1" w:uiPriority="62"/>
-    <w:lsdException w:name="Medium Shading 1 Accent 1" w:uiPriority="63"/>
-    <w:lsdException w:name="Medium Shading 2 Accent 1" w:uiPriority="64"/>
-    <w:lsdException w:name="Medium List 1 Accent 1" w:uiPriority="65"/>
-    <w:lsdException w:name="Revision" w:semiHidden="1"/>
-    <w:lsdException w:name="List Paragraph" w:uiPriority="34" w:qFormat="1"/>
-    <w:lsdException w:name="Quote" w:uiPriority="29" w:qFormat="1"/>
-    <w:lsdException w:name="Intense Quote" w:uiPriority="30" w:qFormat="1"/>
-    <w:lsdException w:name="Medium List 2 Accent 1" w:uiPriority="66"/>
-    <w:lsdException w:name="Medium Grid 1 Accent 1" w:uiPriority="67"/>
-    <w:lsdException w:name="Medium Grid 2 Accent 1" w:uiPriority="68"/>
-    <w:lsdException w:name="Medium Grid 3 Accent 1" w:uiPriority="69"/>
-    <w:lsdException w:name="Dark List Accent 1" w:uiPriority="70"/>
-    <w:lsdException w:name="Colorful Shading Accent 1" w:uiPriority="71"/>
-    <w:lsdException w:name="Colorful List Accent 1" w:uiPriority="72"/>
-    <w:lsdException w:name="Colorful Grid Accent 1" w:uiPriority="73"/>
-    <w:lsdException w:name="Light Shading Accent 2" w:uiPriority="60"/>
-    <w:lsdException w:name="Light List Accent 2" w:uiPriority="61"/>
-    <w:lsdException w:name="Light Grid Accent 2" w:uiPriority="62"/>
-    <w:lsdException w:name="Medium Shading 1 Accent 2" w:uiPriority="63"/>
-    <w:lsdException w:name="Medium Shading 2 Accent 2" w:uiPriority="64"/>
-    <w:lsdException w:name="Medium List 1 Accent 2" w:uiPriority="65"/>
-    <w:lsdException w:name="Medium List 2 Accent 2" w:uiPriority="66"/>
-    <w:lsdException w:name="Medium Grid 1 Accent 2" w:uiPriority="67"/>
-    <w:lsdException w:name="Medium Grid 2 Accent 2" w:uiPriority="68"/>
-    <w:lsdException w:name="Medium Grid 3 Accent 2" w:uiPriority="69"/>
-    <w:lsdException w:name="Dark List Accent 2" w:uiPriority="70"/>
-    <w:lsdException w:name="Colorful Shading Accent 2" w:uiPriority="71"/>
-    <w:lsdException w:name="Colorful List Accent 2" w:uiPriority="72"/>
-    <w:lsdException w:name="Colorful Grid Accent 2" w:uiPriority="73"/>
-    <w:lsdException w:name="Light Shading Accent 3" w:uiPriority="60"/>
-    <w:lsdException w:name="Light List Accent 3" w:uiPriority="61"/>
-    <w:lsdException w:name="Light Grid Accent 3" w:uiPriority="62"/>
-    <w:lsdException w:name="Medium Shading 1 Accent 3" w:uiPriority="63"/>
-    <w:lsdException w:name="Medium Shading 2 Accent 3" w:uiPriority="64"/>
-    <w:lsdException w:name="Medium List 1 Accent 3" w:uiPriority="65"/>
-    <w:lsdException w:name="Medium List 2 Accent 3" w:uiPriority="66"/>
-    <w:lsdException w:name="Medium Grid 1 Accent 3" w:uiPriority="67"/>
-    <w:lsdException w:name="Medium Grid 2 Accent 3" w:uiPriority="68"/>
-    <w:lsdException w:name="Medium Grid 3 Accent 3" w:uiPriority="69"/>
-    <w:lsdException w:name="Dark List Accent 3" w:uiPriority="70"/>
-    <w:lsdException w:name="Colorful Shading Accent 3" w:uiPriority="71"/>
-    <w:lsdException w:name="Colorful List Accent 3" w:uiPriority="72"/>
-    <w:lsdException w:name="Colorful Grid Accent 3" w:uiPriority="73"/>
-    <w:lsdException w:name="Light Shading Accent 4" w:uiPriority="60"/>
-    <w:lsdException w:name="Light List Accent 4" w:uiPriority="61"/>
-    <w:lsdException w:name="Light Grid Accent 4" w:uiPriority="62"/>
-    <w:lsdException w:name="Medium Shading 1 Accent 4" w:uiPriority="63"/>
-    <w:lsdException w:name="Medium Shading 2 Accent 4" w:uiPriority="64"/>
-    <w:lsdException w:name="Medium List 1 Accent 4" w:uiPriority="65"/>
-    <w:lsdException w:name="Medium List 2 Accent 4" w:uiPriority="66"/>
-    <w:lsdException w:name="Medium Grid 1 Accent 4" w:uiPriority="67"/>
-    <w:lsdException w:name="Medium Grid 2 Accent 4" w:uiPriority="68"/>
-    <w:lsdException w:name="Medium Grid 3 Accent 4" w:uiPriority="69"/>
-    <w:lsdException w:name="Dark List Accent 4" w:uiPriority="70"/>
-    <w:lsdException w:name="Colorful Shading Accent 4" w:uiPriority="71"/>
-    <w:lsdException w:name="Colorful List Accent 4" w:uiPriority="72"/>
-    <w:lsdException w:name="Colorful Grid Accent 4" w:uiPriority="73"/>
-    <w:lsdException w:name="Light Shading Accent 5" w:uiPriority="60"/>
-    <w:lsdException w:name="Light List Accent 5" w:uiPriority="61"/>
-    <w:lsdException w:name="Light Grid Accent 5" w:uiPriority="62"/>
-    <w:lsdException w:name="Medium Shading 1 Accent 5" w:uiPriority="63"/>
-    <w:lsdException w:name="Medium Shading 2 Accent 5" w:uiPriority="64"/>
-    <w:lsdException w:name="Medium List 1 Accent 5" w:uiPriority="65"/>
-    <w:lsdException w:name="Medium List 2 Accent 5" w:uiPriority="66"/>
-    <w:lsdException w:name="Medium Grid 1 Accent 5" w:uiPriority="67"/>
-    <w:lsdException w:name="Medium Grid 2 Accent 5" w:uiPriority="68"/>
-    <w:lsdException w:name="Medium Grid 3 Accent 5" w:uiPriority="69"/>
-    <w:lsdException w:name="Dark List Accent 5" w:uiPriority="70"/>
-    <w:lsdException w:name="Colorful Shading Accent 5" w:uiPriority="71"/>
-    <w:lsdException w:name="Colorful List Accent 5" w:uiPriority="72"/>
-    <w:lsdException w:name="Colorful Grid Accent 5" w:uiPriority="73"/>
-    <w:lsdException w:name="Light Shading Accent 6" w:uiPriority="60"/>
-    <w:lsdException w:name="Light List Accent 6" w:uiPriority="61"/>
-    <w:lsdException w:name="Light Grid Accent 6" w:uiPriority="62"/>
-    <w:lsdException w:name="Medium Shading 1 Accent 6" w:uiPriority="63"/>
-    <w:lsdException w:name="Medium Shading 2 Accent 6" w:uiPriority="64"/>
-    <w:lsdException w:name="Medium List 1 Accent 6" w:uiPriority="65"/>
-    <w:lsdException w:name="Medium List 2 Accent 6" w:uiPriority="66"/>
-    <w:lsdException w:name="Medium Grid 1 Accent 6" w:uiPriority="67"/>
-    <w:lsdException w:name="Medium Grid 2 Accent 6" w:uiPriority="68"/>
-    <w:lsdException w:name="Medium Grid 3 Accent 6" w:uiPriority="69"/>
-    <w:lsdException w:name="Dark List Accent 6" w:uiPriority="70"/>
-    <w:lsdException w:name="Colorful Shading Accent 6" w:uiPriority="71"/>
-    <w:lsdException w:name="Colorful List Accent 6" w:uiPriority="72"/>
-    <w:lsdException w:name="Colorful Grid Accent 6" w:uiPriority="73"/>
-    <w:lsdException w:name="Subtle Emphasis" w:uiPriority="19" w:qFormat="1"/>
-    <w:lsdException w:name="Intense Emphasis" w:uiPriority="21" w:qFormat="1"/>
-    <w:lsdException w:name="Subtle Reference" w:uiPriority="31" w:qFormat="1"/>
-    <w:lsdException w:name="Intense Reference" w:uiPriority="32" w:qFormat="1"/>
-    <w:lsdException w:name="Book Title" w:uiPriority="33" w:qFormat="1"/>
-    <w:lsdException w:name="Bibliography" w:semiHidden="1" w:uiPriority="37" w:unhideWhenUsed="1"/>
-    <w:lsdException w:name="TOC Heading" w:semiHidden="1" w:uiPriority="39" w:unhideWhenUsed="1" w:qFormat="1"/>
-    <w:lsdException w:name="Plain Table 1" w:uiPriority="41"/>
-    <w:lsdException w:name="Plain Table 2" w:uiPriority="42"/>
-    <w:lsdException w:name="Plain Table 3" w:uiPriority="43"/>
-    <w:lsdException w:name="Plain Table 4" w:uiPriority="44"/>
-    <w:lsdException w:name="Plain Table 5" w:uiPriority="45"/>
-    <w:lsdException w:name="Grid Table Light" w:uiPriority="40"/>
-    <w:lsdException w:name="Grid Table 1 Light" w:uiPriority="46"/>
-    <w:lsdException w:name="Grid Table 2" w:uiPriority="47"/>
-    <w:lsdException w:name="Grid Table 3" w:uiPriority="48"/>
-    <w:lsdException w:name="Grid Table 4" w:uiPriority="49"/>
-    <w:lsdException w:name="Grid Table 5 Dark" w:uiPriority="50"/>
-    <w:lsdException w:name="Grid Table 6 Colorful" w:uiPriority="51"/>
-    <w:lsdException w:name="Grid Table 7 Colorful" w:uiPriority="52"/>
-    <w:lsdException w:name="Grid Table 1 Light Accent 1" w:uiPriority="46"/>
-    <w:lsdException w:name="Grid Table 2 Accent 1" w:uiPriority="47"/>
-    <w:lsdException w:name="Grid Table 3 Accent 1" w:uiPriority="48"/>
-    <w:lsdException w:name="Grid Table 4 Accent 1" w:uiPriority="49"/>
-    <w:lsdException w:name="Grid Table 5 Dark Accent 1" w:uiPriority="50"/>
-    <w:lsdException w:name="Grid Table 6 Colorful Accent 1" w:uiPriority="51"/>
-    <w:lsdException w:name="Grid Table 7 Colorful Accent 1" w:uiPriority="52"/>
-    <w:lsdException w:name="Grid Table 1 Light Accent 2" w:uiPriority="46"/>
-    <w:lsdException w:name="Grid Table 2 Accent 2" w:uiPriority="47"/>
-    <w:lsdException w:name="Grid Table 3 Accent 2" w:uiPriority="48"/>
-    <w:lsdException w:name="Grid Table 4 Accent 2" w:uiPriority="49"/>
-    <w:lsdException w:name="Grid Table 5 Dark Accent 2" w:uiPriority="50"/>
-    <w:lsdException w:name="Grid Table 6 Colorful Accent 2" w:uiPriority="51"/>
-    <w:lsdException w:name="Grid Table 7 Colorful Accent 2" w:uiPriority="52"/>
-    <w:lsdException w:name="Grid Table 1 Light Accent 3" w:uiPriority="46"/>
-    <w:lsdException w:name="Grid Table 2 Accent 3" w:uiPriority="47"/>
-    <w:lsdException w:name="Grid Table 3 Accent 3" w:uiPriority="48"/>
-    <w:lsdException w:name="Grid Table 4 Accent 3" w:uiPriority="49"/>
-    <w:lsdException w:name="Grid Table 5 Dark Accent 3" w:uiPriority="50"/>
-    <w:lsdException w:name="Grid Table 6 Colorful Accent 3" w:uiPriority="51"/>
-    <w:lsdException w:name="Grid Table 7 Colorful Accent 3" w:uiPriority="52"/>
-    <w:lsdException w:name="Grid Table 1 Light Accent 4" w:uiPriority="46"/>
-    <w:lsdException w:name="Grid Table 2 Accent 4" w:uiPriority="47"/>
-    <w:lsdException w:name="Grid Table 3 Accent 4" w:uiPriority="48"/>
-    <w:lsdException w:name="Grid Table 4 Accent 4" w:uiPriority="49"/>
-    <w:lsdException w:name="Grid Table 5 Dark Accent 4" w:uiPriority="50"/>
-    <w:lsdException w:name="Grid Table 6 Colorful Accent 4" w:uiPriority="51"/>
-    <w:lsdException w:name="Grid Table 7 Colorful Accent 4" w:uiPriority="52"/>
-    <w:lsdException w:name="Grid Table 1 Light Accent 5" w:uiPriority="46"/>
-    <w:lsdException w:name="Grid Table 2 Accent 5" w:uiPriority="47"/>
-    <w:lsdException w:name="Grid Table 3 Accent 5" w:uiPriority="48"/>
-    <w:lsdException w:name="Grid Table 4 Accent 5" w:uiPriority="49"/>
-    <w:lsdException w:name="Grid Table 5 Dark Accent 5" w:uiPriority="50"/>
-    <w:lsdException w:name="Grid Table 6 Colorful Accent 5" w:uiPriority="51"/>
-    <w:lsdException w:name="Grid Table 7 Colorful Accent 5" w:uiPriority="52"/>
-    <w:lsdException w:name="Grid Table 1 Light Accent 6" w:uiPriority="46"/>
-    <w:lsdException w:name="Grid Table 2 Accent 6" w:uiPriority="47"/>
-    <w:lsdException w:name="Grid Table 3 Accent 6" w:uiPriority="48"/>
-    <w:lsdException w:name="Grid Table 4 Accent 6" w:uiPriority="49"/>
-    <w:lsdException w:name="Grid Table 5 Dark Accent 6" w:uiPriority="50"/>
-    <w:lsdException w:name="Grid Table 6 Colorful Accent 6" w:uiPriority="51"/>
-    <w:lsdException w:name="Grid Table 7 Colorful Accent 6" w:uiPriority="52"/>
-    <w:lsdException w:name="List Table 1 Light" w:uiPriority="46"/>
-    <w:lsdException w:name="List Table 2" w:uiPriority="47"/>
-    <w:lsdException w:name="List Table 3" w:uiPriority="48"/>
-    <w:lsdException w:name="List Table 4" w:uiPriority="49"/>
-    <w:lsdException w:name="List Table 5 Dark" w:uiPriority="50"/>
-    <w:lsdException w:name="List Table 6 Colorful" w:uiPriority="51"/>
-    <w:lsdException w:name="List Table 7 Colorful" w:uiPriority="52"/>
-    <w:lsdException w:name="List Table 1 Light Accent 1" w:uiPriority="46"/>
-    <w:lsdException w:name="List Table 2 Accent 1" w:uiPriority="47"/>
-    <w:lsdException w:name="List Table 3 Accent 1" w:uiPriority="48"/>
-    <w:lsdException w:name="List Table 4 Accent 1" w:uiPriority="49"/>
-    <w:lsdException w:name="List Table 5 Dark Accent 1" w:uiPriority="50"/>
-    <w:lsdException w:name="List Table 6 Colorful Accent 1" w:uiPriority="51"/>
-    <w:lsdException w:name="List Table 7 Colorful Accent 1" w:uiPriority="52"/>
-    <w:lsdException w:name="List Table 1 Light Accent 2" w:uiPriority="46"/>
-    <w:lsdException w:name="List Table 2 Accent 2" w:uiPriority="47"/>
-    <w:lsdException w:name="List Table 3 Accent 2" w:uiPriority="48"/>
-    <w:lsdException w:name="List Table 4 Accent 2" w:uiPriority="49"/>
-    <w:lsdException w:name="List Table 5 Dark Accent 2" w:uiPriority="50"/>
-    <w:lsdException w:name="List Table 6 Colorful Accent 2" w:uiPriority="51"/>
-    <w:lsdException w:name="List Table 7 Colorful Accent 2" w:uiPriority="52"/>
-    <w:lsdException w:name="List Table 1 Light Accent 3" w:uiPriority="46"/>
-    <w:lsdException w:name="List Table 2 Accent 3" w:uiPriority="47"/>
-    <w:lsdException w:name="List Table 3 Accent 3" w:uiPriority="48"/>
-    <w:lsdException w:name="List Table 4 Accent 3" w:uiPriority="49"/>
-    <w:lsdException w:name="List Table 5 Dark Accent 3" w:uiPriority="50"/>
-    <w:lsdException w:name="List Table 6 Colorful Accent 3" w:uiPriority="51"/>
-    <w:lsdException w:name="List Table 7 Colorful Accent 3" w:uiPriority="52"/>
-    <w:lsdException w:name="List Table 1 Light Accent 4" w:uiPriority="46"/>
-    <w:lsdException w:name="List Table 2 Accent 4" w:uiPriority="47"/>
-    <w:lsdException w:name="List Table 3 Accent 4" w:uiPriority="48"/>
-    <w:lsdException w:name="List Table 4 Accent 4" w:uiPriority="49"/>
-    <w:lsdException w:name="List Table 5 Dark Accent 4" w:uiPriority="50"/>
-    <w:lsdException w:name="List Table 6 Colorful Accent 4" w:uiPriority="51"/>
-    <w:lsdException w:name="List Table 7 Colorful Accent 4" w:uiPriority="52"/>
-    <w:lsdException w:name="List Table 1 Light Accent 5" w:uiPriority="46"/>
-    <w:lsdException w:name="List Table 2 Accent 5" w:uiPriority="47"/>
-    <w:lsdException w:name="List Table 3 Accent 5" w:uiPriority="48"/>
-    <w:lsdException w:name="List Table 4 Accent 5" w:uiPriority="49"/>
-    <w:lsdException w:name="List Table 5 Dark Accent 5" w:uiPriority="50"/>
-    <w:lsdException w:name="List Table 6 Colorful Accent 5" w:uiPriority="51"/>
-    <w:lsdException w:name="List Table 7 Colorful Accent 5" w:uiPriority="52"/>
-    <w:lsdException w:name="List Table 1 Light Accent 6" w:uiPriority="46"/>
-    <w:lsdException w:name="List Table 2 Accent 6" w:uiPriority="47"/>
-    <w:lsdException w:name="List Table 3 Accent 6" w:uiPriority="48"/>
-    <w:lsdException w:name="List Table 4 Accent 6" w:uiPriority="49"/>
-    <w:lsdException w:name="List Table 5 Dark Accent 6" w:uiPriority="50"/>
-    <w:lsdException w:name="List Table 6 Colorful Accent 6" w:uiPriority="51"/>
-    <w:lsdException w:name="List Table 7 Colorful Accent 6" w:uiPriority="52"/>
-  </w:latentStyles>
-  <w:style w:type="paragraph" w:default="1" w:styleId="Normal">
-    <w:name w:val="Normal"/>
-    <w:qFormat/>
-  </w:style>
-  <w:style w:type="character" w:default="1" w:styleId="DefaultParagraphFont">
-    <w:name w:val="Default Paragraph Font"/>
-    <w:uiPriority w:val="1"/>
-    <w:semiHidden/>
-    <w:unhideWhenUsed/>
-  </w:style>
-  <w:style w:type="table" w:default="1" w:styleId="TableNormal">
-    <w:name w:val="Normal Table"/>
-    <w:uiPriority w:val="99"/>
-    <w:semiHidden/>
-    <w:unhideWhenUsed/>
-    <w:tblPr>
-      <w:tblInd w:w="0" w:type="dxa"/>
-      <w:tblCellMar>
-        <w:top w:w="0" w:type="dxa"/>
-        <w:left w:w="108" w:type="dxa"/>
-        <w:bottom w:w="0" w:type="dxa"/>
-        <w:right w:w="108" w:type="dxa"/>
-      </w:tblCellMar>
-    </w:tblPr>
-  </w:style>
-  <w:style w:type="numbering" w:default="1" w:styleId="NoList">
-    <w:name w:val="No List"/>
-    <w:uiPriority w:val="99"/>
-    <w:semiHidden/>
-    <w:unhideWhenUsed/>
-  </w:style>
-  <w:style w:type="paragraph" w:customStyle="1" w:styleId="A9C76F89B5B2412DA30807302565C07B">
-    <w:name w:val="A9C76F89B5B2412DA30807302565C07B"/>
-    <w:rsid w:val="008910C4"/>
-  </w:style>
-  <w:style w:type="paragraph" w:customStyle="1" w:styleId="5D0C0591D09B49BEBB45881FF89D3AB2">
-    <w:name w:val="5D0C0591D09B49BEBB45881FF89D3AB2"/>
-    <w:rsid w:val="008910C4"/>
-  </w:style>
-  <w:style w:type="paragraph" w:customStyle="1" w:styleId="9809EC9B3568480EA43290D9F2A0FE95">
-    <w:name w:val="9809EC9B3568480EA43290D9F2A0FE95"/>
-    <w:rsid w:val="008910C4"/>
-  </w:style>
-  <w:style w:type="paragraph" w:customStyle="1" w:styleId="C10CD5E2267149F8863296EEB0A90676">
-    <w:name w:val="C10CD5E2267149F8863296EEB0A90676"/>
-    <w:rsid w:val="008910C4"/>
-  </w:style>
-  <w:style w:type="paragraph" w:customStyle="1" w:styleId="74737DD9131E441881A5AFB6FE113FC7">
-    <w:name w:val="74737DD9131E441881A5AFB6FE113FC7"/>
-    <w:rsid w:val="008910C4"/>
-  </w:style>
-</w:styles>
-</file>
-
-<file path=word/glossary/webSettings.xml><?xml version="1.0" encoding="utf-8"?>
-<w:webSettings xmlns:mc="http://schemas.openxmlformats.org/markup-compatibility/2006" xmlns:r="http://schemas.openxmlformats.org/officeDocument/2006/relationships" xmlns:w="http://schemas.openxmlformats.org/wordprocessingml/2006/main" xmlns:w14="http://schemas.microsoft.com/office/word/2010/wordml" xmlns:w15="http://schemas.microsoft.com/office/word/2012/wordml" xmlns:w16se="http://schemas.microsoft.com/office/word/2015/wordml/symex" mc:Ignorable="w14 w15 w16se">
-  <w:optimizeForBrowser/>
-  <w:allowPNG/>
-</w:webSettings>
-</file>
-
 <file path=word/theme/theme1.xml><?xml version="1.0" encoding="utf-8"?>
 <a:theme xmlns:a="http://schemas.openxmlformats.org/drawingml/2006/main" name="Office Theme">
   <a:themeElements>

</xml_diff>